<commit_message>
Resumen 2do parcial arq comp
</commit_message>
<xml_diff>
--- a/Arquitectura de computadoras/Resumen_parcial_2.docx
+++ b/Arquitectura de computadoras/Resumen_parcial_2.docx
@@ -4717,21 +4717,7 @@
           <w:rFonts w:eastAsia="ArialMT" w:cstheme="minorHAnsi"/>
           <w:kern w:val="0"/>
         </w:rPr>
-        <w:t>● Biblioteca de</w:t>
-      </w:r>
-      <w:r>
-        <w:rPr>
-          <w:rFonts w:eastAsia="ArialMT" w:cstheme="minorHAnsi"/>
-          <w:kern w:val="0"/>
-        </w:rPr>
-        <w:t xml:space="preserve"> </w:t>
-      </w:r>
-      <w:r>
-        <w:rPr>
-          <w:rFonts w:eastAsia="ArialMT" w:cstheme="minorHAnsi"/>
-          <w:kern w:val="0"/>
-        </w:rPr>
-        <w:t>subrutinas (BIOS)</w:t>
+        <w:t>● Biblioteca de subrutinas (BIOS)</w:t>
       </w:r>
     </w:p>
     <w:p>
@@ -4788,49 +4774,7 @@
           <w:rFonts w:eastAsia="ArialMT" w:cstheme="minorHAnsi"/>
           <w:kern w:val="0"/>
         </w:rPr>
-        <w:t>● Programa</w:t>
-      </w:r>
-      <w:r>
-        <w:rPr>
-          <w:rFonts w:eastAsia="ArialMT" w:cstheme="minorHAnsi"/>
-          <w:kern w:val="0"/>
-        </w:rPr>
-        <w:t xml:space="preserve"> </w:t>
-      </w:r>
-      <w:r>
-        <w:rPr>
-          <w:rFonts w:eastAsia="ArialMT" w:cstheme="minorHAnsi"/>
-          <w:kern w:val="0"/>
-        </w:rPr>
-        <w:t>completo en</w:t>
-      </w:r>
-      <w:r>
-        <w:rPr>
-          <w:rFonts w:eastAsia="ArialMT" w:cstheme="minorHAnsi"/>
-          <w:kern w:val="0"/>
-        </w:rPr>
-        <w:t xml:space="preserve"> </w:t>
-      </w:r>
-      <w:r>
-        <w:rPr>
-          <w:rFonts w:eastAsia="ArialMT" w:cstheme="minorHAnsi"/>
-          <w:kern w:val="0"/>
-        </w:rPr>
-        <w:t>sistemas</w:t>
-      </w:r>
-      <w:r>
-        <w:rPr>
-          <w:rFonts w:eastAsia="ArialMT" w:cstheme="minorHAnsi"/>
-          <w:kern w:val="0"/>
-        </w:rPr>
-        <w:t xml:space="preserve"> </w:t>
-      </w:r>
-      <w:r>
-        <w:rPr>
-          <w:rFonts w:eastAsia="ArialMT" w:cstheme="minorHAnsi"/>
-          <w:kern w:val="0"/>
-        </w:rPr>
-        <w:t>embebidos</w:t>
+        <w:t>● Programa completo en sistemas embebidos</w:t>
       </w:r>
     </w:p>
     <w:p>
@@ -4884,35 +4828,7 @@
           <w:rFonts w:eastAsia="ArialMT" w:cstheme="minorHAnsi"/>
           <w:kern w:val="0"/>
         </w:rPr>
-        <w:t>● Parámetros que no</w:t>
-      </w:r>
-      <w:r>
-        <w:rPr>
-          <w:rFonts w:eastAsia="ArialMT" w:cstheme="minorHAnsi"/>
-          <w:kern w:val="0"/>
-        </w:rPr>
-        <w:t xml:space="preserve"> </w:t>
-      </w:r>
-      <w:r>
-        <w:rPr>
-          <w:rFonts w:eastAsia="ArialMT" w:cstheme="minorHAnsi"/>
-          <w:kern w:val="0"/>
-        </w:rPr>
-        <w:t>se modifican a</w:t>
-      </w:r>
-      <w:r>
-        <w:rPr>
-          <w:rFonts w:eastAsia="ArialMT" w:cstheme="minorHAnsi"/>
-          <w:kern w:val="0"/>
-        </w:rPr>
-        <w:t xml:space="preserve"> </w:t>
-      </w:r>
-      <w:r>
-        <w:rPr>
-          <w:rFonts w:eastAsia="ArialMT" w:cstheme="minorHAnsi"/>
-          <w:kern w:val="0"/>
-        </w:rPr>
-        <w:t>menudo</w:t>
+        <w:t>● Parámetros que no se modifican a menudo</w:t>
       </w:r>
     </w:p>
     <w:p>
@@ -4966,101 +4882,45 @@
           <w:rFonts w:eastAsia="ArialMT" w:cstheme="minorHAnsi"/>
           <w:kern w:val="0"/>
         </w:rPr>
-        <w:t>● Variables,</w:t>
-      </w:r>
-      <w:r>
-        <w:rPr>
-          <w:rFonts w:eastAsia="ArialMT" w:cstheme="minorHAnsi"/>
-          <w:kern w:val="0"/>
-        </w:rPr>
-        <w:t xml:space="preserve"> </w:t>
-      </w:r>
-      <w:r>
-        <w:rPr>
-          <w:rFonts w:eastAsia="ArialMT" w:cstheme="minorHAnsi"/>
-          <w:kern w:val="0"/>
-        </w:rPr>
-        <w:t>estructuras, etc.</w:t>
-      </w:r>
-    </w:p>
-    <w:p>
-      <w:pPr>
-        <w:autoSpaceDE w:val="0"/>
-        <w:autoSpaceDN w:val="0"/>
-        <w:adjustRightInd w:val="0"/>
-        <w:spacing w:after="0" w:line="240" w:lineRule="auto"/>
-        <w:rPr>
-          <w:rFonts w:eastAsia="ArialMT" w:cstheme="minorHAnsi"/>
-          <w:kern w:val="0"/>
-        </w:rPr>
-      </w:pPr>
-      <w:r>
-        <w:rPr>
-          <w:rFonts w:eastAsia="ArialMT" w:cstheme="minorHAnsi"/>
-          <w:kern w:val="0"/>
-        </w:rPr>
-        <w:t>● Programas en</w:t>
-      </w:r>
-      <w:r>
-        <w:rPr>
-          <w:rFonts w:eastAsia="ArialMT" w:cstheme="minorHAnsi"/>
-          <w:kern w:val="0"/>
-        </w:rPr>
-        <w:t xml:space="preserve"> </w:t>
-      </w:r>
-      <w:r>
-        <w:rPr>
-          <w:rFonts w:eastAsia="ArialMT" w:cstheme="minorHAnsi"/>
-          <w:kern w:val="0"/>
-        </w:rPr>
-        <w:t>ejecución</w:t>
-      </w:r>
-    </w:p>
-    <w:p>
-      <w:pPr>
-        <w:autoSpaceDE w:val="0"/>
-        <w:autoSpaceDN w:val="0"/>
-        <w:adjustRightInd w:val="0"/>
-        <w:spacing w:after="0" w:line="240" w:lineRule="auto"/>
-        <w:rPr>
-          <w:rFonts w:eastAsia="ArialMT" w:cstheme="minorHAnsi"/>
-          <w:kern w:val="0"/>
-        </w:rPr>
-      </w:pPr>
-      <w:r>
-        <w:rPr>
-          <w:rFonts w:eastAsia="ArialMT" w:cstheme="minorHAnsi"/>
-          <w:kern w:val="0"/>
-        </w:rPr>
-        <w:t>● Copia de</w:t>
-      </w:r>
-      <w:r>
-        <w:rPr>
-          <w:rFonts w:eastAsia="ArialMT" w:cstheme="minorHAnsi"/>
-          <w:kern w:val="0"/>
-        </w:rPr>
-        <w:t xml:space="preserve"> </w:t>
-      </w:r>
-      <w:r>
-        <w:rPr>
-          <w:rFonts w:eastAsia="ArialMT" w:cstheme="minorHAnsi"/>
-          <w:kern w:val="0"/>
-        </w:rPr>
-        <w:t>porciones de ROM</w:t>
-      </w:r>
-      <w:r>
-        <w:rPr>
-          <w:rFonts w:eastAsia="ArialMT" w:cstheme="minorHAnsi"/>
-          <w:kern w:val="0"/>
-        </w:rPr>
-        <w:t xml:space="preserve"> </w:t>
-      </w:r>
-      <w:r>
-        <w:rPr>
-          <w:rFonts w:eastAsia="ArialMT" w:cstheme="minorHAnsi"/>
-          <w:kern w:val="0"/>
-        </w:rPr>
-        <w:t>(shadow)</w:t>
+        <w:t>● Variables, estructuras, etc.</w:t>
+      </w:r>
+    </w:p>
+    <w:p>
+      <w:pPr>
+        <w:autoSpaceDE w:val="0"/>
+        <w:autoSpaceDN w:val="0"/>
+        <w:adjustRightInd w:val="0"/>
+        <w:spacing w:after="0" w:line="240" w:lineRule="auto"/>
+        <w:rPr>
+          <w:rFonts w:eastAsia="ArialMT" w:cstheme="minorHAnsi"/>
+          <w:kern w:val="0"/>
+        </w:rPr>
+      </w:pPr>
+      <w:r>
+        <w:rPr>
+          <w:rFonts w:eastAsia="ArialMT" w:cstheme="minorHAnsi"/>
+          <w:kern w:val="0"/>
+        </w:rPr>
+        <w:t>● Programas en ejecución</w:t>
+      </w:r>
+    </w:p>
+    <w:p>
+      <w:pPr>
+        <w:autoSpaceDE w:val="0"/>
+        <w:autoSpaceDN w:val="0"/>
+        <w:adjustRightInd w:val="0"/>
+        <w:spacing w:after="0" w:line="240" w:lineRule="auto"/>
+        <w:rPr>
+          <w:rFonts w:eastAsia="ArialMT" w:cstheme="minorHAnsi"/>
+          <w:kern w:val="0"/>
+        </w:rPr>
+      </w:pPr>
+      <w:r>
+        <w:rPr>
+          <w:rFonts w:eastAsia="ArialMT" w:cstheme="minorHAnsi"/>
+          <w:kern w:val="0"/>
+        </w:rPr>
+        <w:t>● Copia de porciones de ROM (shadow)</w:t>
       </w:r>
     </w:p>
     <w:p>
@@ -5102,43 +4962,7 @@
           <w:bCs/>
           <w:kern w:val="0"/>
         </w:rPr>
-        <w:t>● Estáticas /</w:t>
-      </w:r>
-      <w:r>
-        <w:rPr>
-          <w:rFonts w:eastAsia="Arial-BoldMT" w:cstheme="minorHAnsi"/>
-          <w:b/>
-          <w:bCs/>
-          <w:kern w:val="0"/>
-        </w:rPr>
-        <w:t xml:space="preserve"> </w:t>
-      </w:r>
-      <w:r>
-        <w:rPr>
-          <w:rFonts w:eastAsia="Arial-BoldMT" w:cstheme="minorHAnsi"/>
-          <w:b/>
-          <w:bCs/>
-          <w:kern w:val="0"/>
-        </w:rPr>
-        <w:t>Dinámicas</w:t>
-      </w:r>
-      <w:r>
-        <w:rPr>
-          <w:rFonts w:eastAsia="Arial-BoldMT" w:cstheme="minorHAnsi"/>
-          <w:b/>
-          <w:bCs/>
-          <w:kern w:val="0"/>
-        </w:rPr>
-        <w:t xml:space="preserve"> </w:t>
-      </w:r>
-      <w:r>
-        <w:rPr>
-          <w:rFonts w:eastAsia="Arial-BoldMT" w:cstheme="minorHAnsi"/>
-          <w:b/>
-          <w:bCs/>
-          <w:kern w:val="0"/>
-        </w:rPr>
-        <w:t>(SRAM / DRAM)</w:t>
+        <w:t>● Estáticas / Dinámicas (SRAM / DRAM)</w:t>
       </w:r>
     </w:p>
     <w:p>
@@ -5322,8 +5146,125 @@
     </w:p>
     <w:p>
       <w:pPr>
-        <w:jc w:val="both"/>
-        <w:rPr>
+        <w:autoSpaceDE w:val="0"/>
+        <w:autoSpaceDN w:val="0"/>
+        <w:adjustRightInd w:val="0"/>
+        <w:spacing w:after="0" w:line="240" w:lineRule="auto"/>
+        <w:jc w:val="both"/>
+        <w:rPr>
+          <w:rFonts w:eastAsia="ArialMT" w:cstheme="minorHAnsi"/>
+          <w:kern w:val="0"/>
+        </w:rPr>
+      </w:pPr>
+      <w:r>
+        <w:rPr>
+          <w:rFonts w:eastAsia="ArialMT" w:cstheme="minorHAnsi"/>
+          <w:kern w:val="0"/>
+        </w:rPr>
+        <w:t xml:space="preserve">- </w:t>
+      </w:r>
+      <w:r>
+        <w:rPr>
+          <w:rFonts w:eastAsia="ArialMT" w:cstheme="minorHAnsi"/>
+          <w:kern w:val="0"/>
+        </w:rPr>
+        <w:t>Almacenan cada bit en un circuito secuencial (Flip-Flop).</w:t>
+      </w:r>
+    </w:p>
+    <w:p>
+      <w:pPr>
+        <w:autoSpaceDE w:val="0"/>
+        <w:autoSpaceDN w:val="0"/>
+        <w:adjustRightInd w:val="0"/>
+        <w:spacing w:after="0" w:line="240" w:lineRule="auto"/>
+        <w:jc w:val="both"/>
+        <w:rPr>
+          <w:rFonts w:eastAsia="ArialMT" w:cstheme="minorHAnsi"/>
+          <w:kern w:val="0"/>
+        </w:rPr>
+      </w:pPr>
+      <w:r>
+        <w:rPr>
+          <w:rFonts w:eastAsia="ArialMT" w:cstheme="minorHAnsi"/>
+          <w:kern w:val="0"/>
+        </w:rPr>
+        <w:t>● Requieren varios transistores para almacenar cada bit.</w:t>
+      </w:r>
+    </w:p>
+    <w:p>
+      <w:pPr>
+        <w:autoSpaceDE w:val="0"/>
+        <w:autoSpaceDN w:val="0"/>
+        <w:adjustRightInd w:val="0"/>
+        <w:spacing w:after="0" w:line="240" w:lineRule="auto"/>
+        <w:jc w:val="both"/>
+        <w:rPr>
+          <w:rFonts w:eastAsia="ArialMT" w:cstheme="minorHAnsi"/>
+          <w:kern w:val="0"/>
+        </w:rPr>
+      </w:pPr>
+      <w:r>
+        <w:rPr>
+          <w:rFonts w:eastAsia="ArialMT" w:cstheme="minorHAnsi"/>
+          <w:kern w:val="0"/>
+        </w:rPr>
+        <w:t>● Retienen el valor almacenado mientras se mantenga la</w:t>
+      </w:r>
+      <w:r>
+        <w:rPr>
+          <w:rFonts w:eastAsia="ArialMT" w:cstheme="minorHAnsi"/>
+          <w:kern w:val="0"/>
+        </w:rPr>
+        <w:t xml:space="preserve"> </w:t>
+      </w:r>
+      <w:r>
+        <w:rPr>
+          <w:rFonts w:eastAsia="ArialMT" w:cstheme="minorHAnsi"/>
+          <w:kern w:val="0"/>
+        </w:rPr>
+        <w:t>alimentación eléctrica.</w:t>
+      </w:r>
+    </w:p>
+    <w:p>
+      <w:pPr>
+        <w:autoSpaceDE w:val="0"/>
+        <w:autoSpaceDN w:val="0"/>
+        <w:adjustRightInd w:val="0"/>
+        <w:spacing w:after="0" w:line="240" w:lineRule="auto"/>
+        <w:jc w:val="both"/>
+        <w:rPr>
+          <w:rFonts w:eastAsia="ArialMT" w:cstheme="minorHAnsi"/>
+          <w:kern w:val="0"/>
+        </w:rPr>
+      </w:pPr>
+      <w:r>
+        <w:rPr>
+          <w:rFonts w:eastAsia="ArialMT" w:cstheme="minorHAnsi"/>
+          <w:kern w:val="0"/>
+        </w:rPr>
+        <w:t>● Relativamente rápidas tanto en la lectura como en la</w:t>
+      </w:r>
+      <w:r>
+        <w:rPr>
+          <w:rFonts w:eastAsia="ArialMT" w:cstheme="minorHAnsi"/>
+          <w:kern w:val="0"/>
+        </w:rPr>
+        <w:t xml:space="preserve"> </w:t>
+      </w:r>
+      <w:r>
+        <w:rPr>
+          <w:rFonts w:eastAsia="ArialMT" w:cstheme="minorHAnsi"/>
+          <w:kern w:val="0"/>
+        </w:rPr>
+        <w:t>escritura.</w:t>
+      </w:r>
+    </w:p>
+    <w:p>
+      <w:pPr>
+        <w:jc w:val="both"/>
+        <w:rPr>
+          <w:b/>
+          <w:bCs/>
           <w:lang w:val="es-ES"/>
         </w:rPr>
       </w:pPr>
@@ -5428,6 +5369,626 @@
           <w:lang w:val="es-ES"/>
         </w:rPr>
         <w:t>El refresco consume tiempo. frente a esto, el diseño matricial nos permite realizar lecturas de una celda de memoria, lo que nos refresca toda la fila. Luego tenemos la regeneracion en rafaga. Y finalmente la regeneracion distribuida, que implica que cada circuito integrado, independientemente regenera la memoria alternando con accesos normales, y eso libera a la CPU de la tarea de refresco. Antes la CPU debia detener su proceso en curso, leyendo datos de la memoria (pero ignorandolos), para realizar el refresco, pero ese procedimiento con el tiempo se fue embebiendo en el propio chip de memoria para evitar que la CPU tuviera que llevar a cabo esta tarea.</w:t>
+      </w:r>
+    </w:p>
+    <w:p>
+      <w:pPr>
+        <w:pStyle w:val="Prrafodelista"/>
+        <w:numPr>
+          <w:ilvl w:val="0"/>
+          <w:numId w:val="4"/>
+        </w:numPr>
+        <w:autoSpaceDE w:val="0"/>
+        <w:autoSpaceDN w:val="0"/>
+        <w:adjustRightInd w:val="0"/>
+        <w:spacing w:after="0" w:line="240" w:lineRule="auto"/>
+        <w:jc w:val="both"/>
+        <w:rPr>
+          <w:rFonts w:eastAsia="ArialMT" w:cstheme="minorHAnsi"/>
+          <w:kern w:val="0"/>
+        </w:rPr>
+      </w:pPr>
+      <w:r>
+        <w:rPr>
+          <w:rFonts w:eastAsia="ArialMT" w:cstheme="minorHAnsi"/>
+          <w:kern w:val="0"/>
+        </w:rPr>
+        <w:t>No utilizan circuitos secuenciales para almacenar un bit,</w:t>
+      </w:r>
+    </w:p>
+    <w:p>
+      <w:pPr>
+        <w:autoSpaceDE w:val="0"/>
+        <w:autoSpaceDN w:val="0"/>
+        <w:adjustRightInd w:val="0"/>
+        <w:spacing w:after="0" w:line="240" w:lineRule="auto"/>
+        <w:jc w:val="both"/>
+        <w:rPr>
+          <w:rFonts w:eastAsia="ArialMT" w:cstheme="minorHAnsi"/>
+          <w:kern w:val="0"/>
+        </w:rPr>
+      </w:pPr>
+      <w:r>
+        <w:rPr>
+          <w:rFonts w:eastAsia="ArialMT" w:cstheme="minorHAnsi"/>
+          <w:kern w:val="0"/>
+        </w:rPr>
+        <w:t>sino capacitores.</w:t>
+      </w:r>
+    </w:p>
+    <w:p>
+      <w:pPr>
+        <w:autoSpaceDE w:val="0"/>
+        <w:autoSpaceDN w:val="0"/>
+        <w:adjustRightInd w:val="0"/>
+        <w:spacing w:after="0" w:line="240" w:lineRule="auto"/>
+        <w:jc w:val="both"/>
+        <w:rPr>
+          <w:rFonts w:eastAsia="ArialMT" w:cstheme="minorHAnsi"/>
+          <w:kern w:val="0"/>
+        </w:rPr>
+      </w:pPr>
+      <w:r>
+        <w:rPr>
+          <w:rFonts w:eastAsia="ArialMT" w:cstheme="minorHAnsi"/>
+          <w:kern w:val="0"/>
+        </w:rPr>
+        <w:t>● Solamente requieren de un transistor para almacenar un</w:t>
+      </w:r>
+      <w:r>
+        <w:rPr>
+          <w:rFonts w:eastAsia="ArialMT" w:cstheme="minorHAnsi"/>
+          <w:kern w:val="0"/>
+        </w:rPr>
+        <w:t xml:space="preserve"> </w:t>
+      </w:r>
+      <w:r>
+        <w:rPr>
+          <w:rFonts w:eastAsia="ArialMT" w:cstheme="minorHAnsi"/>
+          <w:kern w:val="0"/>
+        </w:rPr>
+        <w:t>bit.</w:t>
+      </w:r>
+    </w:p>
+    <w:p>
+      <w:pPr>
+        <w:autoSpaceDE w:val="0"/>
+        <w:autoSpaceDN w:val="0"/>
+        <w:adjustRightInd w:val="0"/>
+        <w:spacing w:after="0" w:line="240" w:lineRule="auto"/>
+        <w:jc w:val="both"/>
+        <w:rPr>
+          <w:rFonts w:eastAsia="ArialMT" w:cstheme="minorHAnsi"/>
+          <w:kern w:val="0"/>
+        </w:rPr>
+      </w:pPr>
+      <w:r>
+        <w:rPr>
+          <w:rFonts w:eastAsia="ArialMT" w:cstheme="minorHAnsi"/>
+          <w:kern w:val="0"/>
+        </w:rPr>
+        <w:t>● Se descargan aún cuando están alimentadas</w:t>
+      </w:r>
+      <w:r>
+        <w:rPr>
+          <w:rFonts w:eastAsia="ArialMT" w:cstheme="minorHAnsi"/>
+          <w:kern w:val="0"/>
+        </w:rPr>
+        <w:t xml:space="preserve"> </w:t>
+      </w:r>
+      <w:r>
+        <w:rPr>
+          <w:rFonts w:eastAsia="ArialMT" w:cstheme="minorHAnsi"/>
+          <w:kern w:val="0"/>
+        </w:rPr>
+        <w:t>eléctricamente.</w:t>
+      </w:r>
+    </w:p>
+    <w:p>
+      <w:pPr>
+        <w:autoSpaceDE w:val="0"/>
+        <w:autoSpaceDN w:val="0"/>
+        <w:adjustRightInd w:val="0"/>
+        <w:spacing w:after="0" w:line="240" w:lineRule="auto"/>
+        <w:jc w:val="both"/>
+        <w:rPr>
+          <w:rFonts w:eastAsia="ArialMT" w:cstheme="minorHAnsi"/>
+          <w:kern w:val="0"/>
+        </w:rPr>
+      </w:pPr>
+      <w:r>
+        <w:rPr>
+          <w:rFonts w:eastAsia="ArialMT" w:cstheme="minorHAnsi"/>
+          <w:kern w:val="0"/>
+        </w:rPr>
+        <w:t>● Requieren circuitos de refresco.</w:t>
+      </w:r>
+    </w:p>
+    <w:p>
+      <w:pPr>
+        <w:autoSpaceDE w:val="0"/>
+        <w:autoSpaceDN w:val="0"/>
+        <w:adjustRightInd w:val="0"/>
+        <w:spacing w:after="0" w:line="240" w:lineRule="auto"/>
+        <w:jc w:val="both"/>
+        <w:rPr>
+          <w:rFonts w:eastAsia="ArialMT" w:cstheme="minorHAnsi"/>
+          <w:kern w:val="0"/>
+        </w:rPr>
+      </w:pPr>
+      <w:r>
+        <w:rPr>
+          <w:rFonts w:eastAsia="ArialMT" w:cstheme="minorHAnsi"/>
+          <w:kern w:val="0"/>
+        </w:rPr>
+        <w:t>● Se emplean en memorias de alta capacidad de</w:t>
+      </w:r>
+      <w:r>
+        <w:rPr>
+          <w:rFonts w:eastAsia="ArialMT" w:cstheme="minorHAnsi"/>
+          <w:kern w:val="0"/>
+        </w:rPr>
+        <w:t xml:space="preserve"> </w:t>
+      </w:r>
+      <w:r>
+        <w:rPr>
+          <w:rFonts w:eastAsia="ArialMT" w:cstheme="minorHAnsi"/>
+          <w:kern w:val="0"/>
+        </w:rPr>
+        <w:t>almacenamiento donde se amortiza el costo de los CI</w:t>
+      </w:r>
+      <w:r>
+        <w:rPr>
+          <w:rFonts w:eastAsia="ArialMT" w:cstheme="minorHAnsi"/>
+          <w:kern w:val="0"/>
+        </w:rPr>
+        <w:t xml:space="preserve"> </w:t>
+      </w:r>
+      <w:r>
+        <w:rPr>
+          <w:rFonts w:eastAsia="ArialMT" w:cstheme="minorHAnsi"/>
+          <w:kern w:val="0"/>
+        </w:rPr>
+        <w:t>adicionales.</w:t>
+      </w:r>
+    </w:p>
+    <w:p>
+      <w:pPr>
+        <w:autoSpaceDE w:val="0"/>
+        <w:autoSpaceDN w:val="0"/>
+        <w:adjustRightInd w:val="0"/>
+        <w:spacing w:after="0" w:line="240" w:lineRule="auto"/>
+        <w:jc w:val="both"/>
+        <w:rPr>
+          <w:rFonts w:eastAsia="ArialMT" w:cstheme="minorHAnsi"/>
+          <w:kern w:val="0"/>
+        </w:rPr>
+      </w:pPr>
+    </w:p>
+    <w:p>
+      <w:pPr>
+        <w:autoSpaceDE w:val="0"/>
+        <w:autoSpaceDN w:val="0"/>
+        <w:adjustRightInd w:val="0"/>
+        <w:spacing w:after="0" w:line="240" w:lineRule="auto"/>
+        <w:jc w:val="both"/>
+        <w:rPr>
+          <w:rFonts w:eastAsia="ArialMT" w:cstheme="minorHAnsi"/>
+          <w:kern w:val="0"/>
+        </w:rPr>
+      </w:pPr>
+    </w:p>
+    <w:p>
+      <w:pPr>
+        <w:jc w:val="both"/>
+        <w:rPr>
+          <w:lang w:val="es-ES"/>
+        </w:rPr>
+      </w:pPr>
+      <w:r>
+        <w:rPr>
+          <w:b/>
+          <w:bCs/>
+          <w:lang w:val="es-ES"/>
+        </w:rPr>
+        <w:t>Memorias de solo lectura</w:t>
+      </w:r>
+      <w:r>
+        <w:rPr>
+          <w:lang w:val="es-ES"/>
+        </w:rPr>
+        <w:t xml:space="preserve"> </w:t>
+      </w:r>
+    </w:p>
+    <w:p>
+      <w:pPr>
+        <w:autoSpaceDE w:val="0"/>
+        <w:autoSpaceDN w:val="0"/>
+        <w:adjustRightInd w:val="0"/>
+        <w:spacing w:after="0" w:line="240" w:lineRule="auto"/>
+        <w:jc w:val="both"/>
+        <w:rPr>
+          <w:rFonts w:eastAsia="ArialMT" w:cstheme="minorHAnsi"/>
+          <w:kern w:val="0"/>
+        </w:rPr>
+      </w:pPr>
+      <w:r>
+        <w:rPr>
+          <w:rFonts w:eastAsia="ArialMT" w:cstheme="minorHAnsi"/>
+          <w:kern w:val="0"/>
+        </w:rPr>
+        <w:t>Son memorias que solamente pueden ser leídas, pero no grabadas por el usuario. La</w:t>
+      </w:r>
+    </w:p>
+    <w:p>
+      <w:pPr>
+        <w:autoSpaceDE w:val="0"/>
+        <w:autoSpaceDN w:val="0"/>
+        <w:adjustRightInd w:val="0"/>
+        <w:spacing w:after="0" w:line="240" w:lineRule="auto"/>
+        <w:jc w:val="both"/>
+        <w:rPr>
+          <w:rFonts w:eastAsia="ArialMT" w:cstheme="minorHAnsi"/>
+          <w:kern w:val="0"/>
+        </w:rPr>
+      </w:pPr>
+      <w:r>
+        <w:rPr>
+          <w:rFonts w:eastAsia="ArialMT" w:cstheme="minorHAnsi"/>
+          <w:kern w:val="0"/>
+        </w:rPr>
+        <w:t>grabación o programación de la memoria la realiza el fabricante a pedido del cliente.</w:t>
+      </w:r>
+    </w:p>
+    <w:p>
+      <w:pPr>
+        <w:autoSpaceDE w:val="0"/>
+        <w:autoSpaceDN w:val="0"/>
+        <w:adjustRightInd w:val="0"/>
+        <w:spacing w:after="0" w:line="240" w:lineRule="auto"/>
+        <w:jc w:val="both"/>
+        <w:rPr>
+          <w:rFonts w:eastAsia="Arial-BoldMT" w:cstheme="minorHAnsi"/>
+          <w:b/>
+          <w:bCs/>
+          <w:kern w:val="0"/>
+        </w:rPr>
+      </w:pPr>
+      <w:r>
+        <w:rPr>
+          <w:rFonts w:eastAsia="Arial-BoldMT" w:cstheme="minorHAnsi"/>
+          <w:b/>
+          <w:bCs/>
+          <w:kern w:val="0"/>
+        </w:rPr>
+        <w:t>VENTAJAS</w:t>
+      </w:r>
+    </w:p>
+    <w:p>
+      <w:pPr>
+        <w:autoSpaceDE w:val="0"/>
+        <w:autoSpaceDN w:val="0"/>
+        <w:adjustRightInd w:val="0"/>
+        <w:spacing w:after="0" w:line="240" w:lineRule="auto"/>
+        <w:jc w:val="both"/>
+        <w:rPr>
+          <w:rFonts w:eastAsia="Arial-BoldMT" w:cstheme="minorHAnsi"/>
+          <w:b/>
+          <w:bCs/>
+          <w:kern w:val="0"/>
+        </w:rPr>
+      </w:pPr>
+      <w:r>
+        <w:rPr>
+          <w:rFonts w:eastAsia="Arial-BoldMT" w:cstheme="minorHAnsi"/>
+          <w:b/>
+          <w:bCs/>
+          <w:kern w:val="0"/>
+        </w:rPr>
+        <w:t>● En general son memorias de</w:t>
+      </w:r>
+    </w:p>
+    <w:p>
+      <w:pPr>
+        <w:autoSpaceDE w:val="0"/>
+        <w:autoSpaceDN w:val="0"/>
+        <w:adjustRightInd w:val="0"/>
+        <w:spacing w:after="0" w:line="240" w:lineRule="auto"/>
+        <w:jc w:val="both"/>
+        <w:rPr>
+          <w:rFonts w:eastAsia="Arial-BoldMT" w:cstheme="minorHAnsi"/>
+          <w:b/>
+          <w:bCs/>
+          <w:kern w:val="0"/>
+        </w:rPr>
+      </w:pPr>
+      <w:r>
+        <w:rPr>
+          <w:rFonts w:eastAsia="Arial-BoldMT" w:cstheme="minorHAnsi"/>
+          <w:b/>
+          <w:bCs/>
+          <w:kern w:val="0"/>
+        </w:rPr>
+        <w:t>acceso rápido</w:t>
+      </w:r>
+    </w:p>
+    <w:p>
+      <w:pPr>
+        <w:autoSpaceDE w:val="0"/>
+        <w:autoSpaceDN w:val="0"/>
+        <w:adjustRightInd w:val="0"/>
+        <w:spacing w:after="0" w:line="240" w:lineRule="auto"/>
+        <w:jc w:val="both"/>
+        <w:rPr>
+          <w:rFonts w:eastAsia="Arial-BoldMT" w:cstheme="minorHAnsi"/>
+          <w:b/>
+          <w:bCs/>
+          <w:kern w:val="0"/>
+        </w:rPr>
+      </w:pPr>
+      <w:r>
+        <w:rPr>
+          <w:rFonts w:eastAsia="Arial-BoldMT" w:cstheme="minorHAnsi"/>
+          <w:b/>
+          <w:bCs/>
+          <w:kern w:val="0"/>
+        </w:rPr>
+        <w:t>● No se pueden modificar</w:t>
+      </w:r>
+    </w:p>
+    <w:p>
+      <w:pPr>
+        <w:autoSpaceDE w:val="0"/>
+        <w:autoSpaceDN w:val="0"/>
+        <w:adjustRightInd w:val="0"/>
+        <w:spacing w:after="0" w:line="240" w:lineRule="auto"/>
+        <w:jc w:val="both"/>
+        <w:rPr>
+          <w:rFonts w:eastAsia="Arial-BoldMT" w:cstheme="minorHAnsi"/>
+          <w:b/>
+          <w:bCs/>
+          <w:kern w:val="0"/>
+        </w:rPr>
+      </w:pPr>
+    </w:p>
+    <w:p>
+      <w:pPr>
+        <w:autoSpaceDE w:val="0"/>
+        <w:autoSpaceDN w:val="0"/>
+        <w:adjustRightInd w:val="0"/>
+        <w:spacing w:after="0" w:line="240" w:lineRule="auto"/>
+        <w:jc w:val="both"/>
+        <w:rPr>
+          <w:rFonts w:eastAsia="Arial-BoldMT" w:cstheme="minorHAnsi"/>
+          <w:b/>
+          <w:bCs/>
+          <w:kern w:val="0"/>
+        </w:rPr>
+      </w:pPr>
+      <w:r>
+        <w:rPr>
+          <w:rFonts w:eastAsia="Arial-BoldMT" w:cstheme="minorHAnsi"/>
+          <w:b/>
+          <w:bCs/>
+          <w:kern w:val="0"/>
+        </w:rPr>
+        <w:t>DESVENTAJAS</w:t>
+      </w:r>
+    </w:p>
+    <w:p>
+      <w:pPr>
+        <w:autoSpaceDE w:val="0"/>
+        <w:autoSpaceDN w:val="0"/>
+        <w:adjustRightInd w:val="0"/>
+        <w:spacing w:after="0" w:line="240" w:lineRule="auto"/>
+        <w:jc w:val="both"/>
+        <w:rPr>
+          <w:rFonts w:eastAsia="Arial-BoldMT" w:cstheme="minorHAnsi"/>
+          <w:b/>
+          <w:bCs/>
+          <w:kern w:val="0"/>
+        </w:rPr>
+      </w:pPr>
+      <w:r>
+        <w:rPr>
+          <w:rFonts w:eastAsia="Arial-BoldMT" w:cstheme="minorHAnsi"/>
+          <w:b/>
+          <w:bCs/>
+          <w:kern w:val="0"/>
+        </w:rPr>
+        <w:t>● Inconvenientes en el costo de fabricación</w:t>
+      </w:r>
+    </w:p>
+    <w:p>
+      <w:pPr>
+        <w:autoSpaceDE w:val="0"/>
+        <w:autoSpaceDN w:val="0"/>
+        <w:adjustRightInd w:val="0"/>
+        <w:spacing w:after="0" w:line="240" w:lineRule="auto"/>
+        <w:jc w:val="both"/>
+        <w:rPr>
+          <w:rFonts w:eastAsia="ArialMT" w:cstheme="minorHAnsi"/>
+          <w:kern w:val="0"/>
+        </w:rPr>
+      </w:pPr>
+      <w:r>
+        <w:rPr>
+          <w:rFonts w:eastAsia="ArialMT" w:cstheme="minorHAnsi"/>
+          <w:kern w:val="0"/>
+        </w:rPr>
+        <w:t>○ La matriz de datos (memoria) es</w:t>
+      </w:r>
+      <w:r>
+        <w:rPr>
+          <w:rFonts w:eastAsia="ArialMT" w:cstheme="minorHAnsi"/>
+          <w:kern w:val="0"/>
+        </w:rPr>
+        <w:t xml:space="preserve"> </w:t>
+      </w:r>
+      <w:r>
+        <w:rPr>
+          <w:rFonts w:eastAsia="ArialMT" w:cstheme="minorHAnsi"/>
+          <w:kern w:val="0"/>
+        </w:rPr>
+        <w:t>costosa. Para poder amortizarla se</w:t>
+      </w:r>
+      <w:r>
+        <w:rPr>
+          <w:rFonts w:eastAsia="ArialMT" w:cstheme="minorHAnsi"/>
+          <w:kern w:val="0"/>
+        </w:rPr>
+        <w:t xml:space="preserve"> </w:t>
+      </w:r>
+      <w:r>
+        <w:rPr>
+          <w:rFonts w:eastAsia="ArialMT" w:cstheme="minorHAnsi"/>
+          <w:kern w:val="0"/>
+        </w:rPr>
+        <w:t>deben fabricar en gran cantidad.</w:t>
+      </w:r>
+    </w:p>
+    <w:p>
+      <w:pPr>
+        <w:autoSpaceDE w:val="0"/>
+        <w:autoSpaceDN w:val="0"/>
+        <w:adjustRightInd w:val="0"/>
+        <w:spacing w:after="0" w:line="240" w:lineRule="auto"/>
+        <w:jc w:val="both"/>
+        <w:rPr>
+          <w:rFonts w:eastAsia="Arial-BoldMT" w:cstheme="minorHAnsi"/>
+          <w:b/>
+          <w:bCs/>
+          <w:kern w:val="0"/>
+        </w:rPr>
+      </w:pPr>
+      <w:r>
+        <w:rPr>
+          <w:rFonts w:eastAsia="Arial-BoldMT" w:cstheme="minorHAnsi"/>
+          <w:b/>
+          <w:bCs/>
+          <w:kern w:val="0"/>
+        </w:rPr>
+        <w:t>● Problemas de tiempo de fabricación</w:t>
+      </w:r>
+    </w:p>
+    <w:p>
+      <w:pPr>
+        <w:autoSpaceDE w:val="0"/>
+        <w:autoSpaceDN w:val="0"/>
+        <w:adjustRightInd w:val="0"/>
+        <w:spacing w:after="0" w:line="240" w:lineRule="auto"/>
+        <w:jc w:val="both"/>
+        <w:rPr>
+          <w:rFonts w:eastAsia="ArialMT" w:cstheme="minorHAnsi"/>
+          <w:kern w:val="0"/>
+        </w:rPr>
+      </w:pPr>
+      <w:r>
+        <w:rPr>
+          <w:rFonts w:eastAsia="ArialMT" w:cstheme="minorHAnsi"/>
+          <w:kern w:val="0"/>
+        </w:rPr>
+        <w:t>○ El proceso habitualmente se terceriza y</w:t>
+      </w:r>
+      <w:r>
+        <w:rPr>
+          <w:rFonts w:eastAsia="ArialMT" w:cstheme="minorHAnsi"/>
+          <w:kern w:val="0"/>
+        </w:rPr>
+        <w:t xml:space="preserve"> </w:t>
+      </w:r>
+      <w:r>
+        <w:rPr>
+          <w:rFonts w:eastAsia="ArialMT" w:cstheme="minorHAnsi"/>
+          <w:kern w:val="0"/>
+        </w:rPr>
+        <w:t>es realizado en el exterior.</w:t>
+      </w:r>
+    </w:p>
+    <w:p>
+      <w:pPr>
+        <w:autoSpaceDE w:val="0"/>
+        <w:autoSpaceDN w:val="0"/>
+        <w:adjustRightInd w:val="0"/>
+        <w:spacing w:after="0" w:line="240" w:lineRule="auto"/>
+        <w:jc w:val="both"/>
+        <w:rPr>
+          <w:rFonts w:eastAsia="Arial-BoldMT" w:cstheme="minorHAnsi"/>
+          <w:b/>
+          <w:bCs/>
+          <w:kern w:val="0"/>
+        </w:rPr>
+      </w:pPr>
+      <w:r>
+        <w:rPr>
+          <w:rFonts w:eastAsia="Arial-BoldMT" w:cstheme="minorHAnsi"/>
+          <w:b/>
+          <w:bCs/>
+          <w:kern w:val="0"/>
+        </w:rPr>
+        <w:t>● No se pueden cometer errores</w:t>
+      </w:r>
+    </w:p>
+    <w:p>
+      <w:pPr>
+        <w:autoSpaceDE w:val="0"/>
+        <w:autoSpaceDN w:val="0"/>
+        <w:adjustRightInd w:val="0"/>
+        <w:spacing w:after="0" w:line="240" w:lineRule="auto"/>
+        <w:jc w:val="both"/>
+        <w:rPr>
+          <w:rFonts w:eastAsia="ArialMT" w:cstheme="minorHAnsi"/>
+          <w:kern w:val="0"/>
+        </w:rPr>
+      </w:pPr>
+      <w:r>
+        <w:rPr>
+          <w:rFonts w:eastAsia="ArialMT" w:cstheme="minorHAnsi"/>
+          <w:kern w:val="0"/>
+        </w:rPr>
+        <w:t>○ Si se tienen en cuenta las desventajas</w:t>
+      </w:r>
+      <w:r>
+        <w:rPr>
+          <w:rFonts w:eastAsia="ArialMT" w:cstheme="minorHAnsi"/>
+          <w:kern w:val="0"/>
+        </w:rPr>
+        <w:t xml:space="preserve"> </w:t>
+      </w:r>
+      <w:r>
+        <w:rPr>
+          <w:rFonts w:eastAsia="ArialMT" w:cstheme="minorHAnsi"/>
+          <w:kern w:val="0"/>
+        </w:rPr>
+        <w:t>anteriores, se puede observar</w:t>
+      </w:r>
+      <w:r>
+        <w:rPr>
+          <w:rFonts w:eastAsia="ArialMT" w:cstheme="minorHAnsi"/>
+          <w:kern w:val="0"/>
+        </w:rPr>
+        <w:t xml:space="preserve"> </w:t>
+      </w:r>
+      <w:r>
+        <w:rPr>
+          <w:rFonts w:eastAsia="ArialMT" w:cstheme="minorHAnsi"/>
+          <w:kern w:val="0"/>
+        </w:rPr>
+        <w:t>fácilmente que un error tiene un costo</w:t>
+      </w:r>
+      <w:r>
+        <w:rPr>
+          <w:rFonts w:eastAsia="ArialMT" w:cstheme="minorHAnsi"/>
+          <w:kern w:val="0"/>
+        </w:rPr>
+        <w:t xml:space="preserve"> </w:t>
+      </w:r>
+      <w:r>
+        <w:rPr>
+          <w:rFonts w:eastAsia="ArialMT" w:cstheme="minorHAnsi"/>
+          <w:kern w:val="0"/>
+        </w:rPr>
+        <w:t>en tiempo y dinero.</w:t>
       </w:r>
     </w:p>
     <w:p>
@@ -5446,13 +6007,1308 @@
     </w:p>
     <w:p>
       <w:pPr>
-        <w:jc w:val="both"/>
-        <w:rPr>
+        <w:autoSpaceDE w:val="0"/>
+        <w:autoSpaceDN w:val="0"/>
+        <w:adjustRightInd w:val="0"/>
+        <w:spacing w:after="0" w:line="240" w:lineRule="auto"/>
+        <w:jc w:val="both"/>
+        <w:rPr>
+          <w:rFonts w:eastAsia="ArialMT" w:cstheme="minorHAnsi"/>
+          <w:b/>
+          <w:bCs/>
+          <w:kern w:val="0"/>
+        </w:rPr>
+      </w:pPr>
+      <w:r>
+        <w:rPr>
+          <w:rFonts w:eastAsia="ArialMT" w:cstheme="minorHAnsi"/>
+          <w:b/>
+          <w:bCs/>
+          <w:kern w:val="0"/>
+        </w:rPr>
+        <w:t>Memorias de sólo lectura programable (PROM</w:t>
+      </w:r>
+      <w:r>
+        <w:rPr>
+          <w:rFonts w:eastAsia="ArialMT" w:cstheme="minorHAnsi"/>
+          <w:b/>
+          <w:bCs/>
+          <w:kern w:val="0"/>
+        </w:rPr>
+        <w:t>, memoria ROM “mejorada”</w:t>
+      </w:r>
+      <w:r>
+        <w:rPr>
+          <w:rFonts w:eastAsia="ArialMT" w:cstheme="minorHAnsi"/>
+          <w:b/>
+          <w:bCs/>
+          <w:kern w:val="0"/>
+        </w:rPr>
+        <w:t>)</w:t>
+      </w:r>
+    </w:p>
+    <w:p>
+      <w:pPr>
+        <w:autoSpaceDE w:val="0"/>
+        <w:autoSpaceDN w:val="0"/>
+        <w:adjustRightInd w:val="0"/>
+        <w:spacing w:after="0" w:line="240" w:lineRule="auto"/>
+        <w:jc w:val="both"/>
+        <w:rPr>
+          <w:rFonts w:eastAsia="ArialMT" w:cstheme="minorHAnsi"/>
+          <w:kern w:val="0"/>
+        </w:rPr>
+      </w:pPr>
+    </w:p>
+    <w:p>
+      <w:pPr>
+        <w:autoSpaceDE w:val="0"/>
+        <w:autoSpaceDN w:val="0"/>
+        <w:adjustRightInd w:val="0"/>
+        <w:spacing w:after="0" w:line="240" w:lineRule="auto"/>
+        <w:jc w:val="both"/>
+        <w:rPr>
+          <w:rFonts w:eastAsia="ArialMT" w:cstheme="minorHAnsi"/>
+          <w:kern w:val="0"/>
+        </w:rPr>
+      </w:pPr>
+      <w:r>
+        <w:rPr>
+          <w:rFonts w:eastAsia="ArialMT" w:cstheme="minorHAnsi"/>
+          <w:kern w:val="0"/>
+        </w:rPr>
+        <w:t>PROM: Memoria de sólo lectura cuyos datos son almacenados por el</w:t>
+      </w:r>
+      <w:r>
+        <w:rPr>
+          <w:rFonts w:eastAsia="ArialMT" w:cstheme="minorHAnsi"/>
+          <w:kern w:val="0"/>
+        </w:rPr>
+        <w:t xml:space="preserve"> </w:t>
+      </w:r>
+      <w:r>
+        <w:rPr>
+          <w:rFonts w:eastAsia="ArialMT" w:cstheme="minorHAnsi"/>
+          <w:kern w:val="0"/>
+        </w:rPr>
+        <w:t>usuario.</w:t>
+      </w:r>
+    </w:p>
+    <w:p>
+      <w:pPr>
+        <w:autoSpaceDE w:val="0"/>
+        <w:autoSpaceDN w:val="0"/>
+        <w:adjustRightInd w:val="0"/>
+        <w:spacing w:after="0" w:line="240" w:lineRule="auto"/>
+        <w:jc w:val="both"/>
+        <w:rPr>
+          <w:rFonts w:eastAsia="ArialMT" w:cstheme="minorHAnsi"/>
+          <w:kern w:val="0"/>
+        </w:rPr>
+      </w:pPr>
+      <w:r>
+        <w:rPr>
+          <w:rFonts w:eastAsia="ArialMT" w:cstheme="minorHAnsi"/>
+          <w:kern w:val="0"/>
+        </w:rPr>
+        <w:t>● Su modificación posterior dependerá de la tecnología utilizada</w:t>
+      </w:r>
+    </w:p>
+    <w:p>
+      <w:pPr>
+        <w:autoSpaceDE w:val="0"/>
+        <w:autoSpaceDN w:val="0"/>
+        <w:adjustRightInd w:val="0"/>
+        <w:spacing w:after="0" w:line="240" w:lineRule="auto"/>
+        <w:jc w:val="both"/>
+        <w:rPr>
+          <w:rFonts w:eastAsia="ArialMT" w:cstheme="minorHAnsi"/>
+          <w:kern w:val="0"/>
+        </w:rPr>
+      </w:pPr>
+      <w:r>
+        <w:rPr>
+          <w:rFonts w:eastAsia="ArialMT" w:cstheme="minorHAnsi"/>
+          <w:kern w:val="0"/>
+        </w:rPr>
+        <w:t>● Se podría clasificar como RMM</w:t>
+      </w:r>
+    </w:p>
+    <w:p>
+      <w:pPr>
+        <w:autoSpaceDE w:val="0"/>
+        <w:autoSpaceDN w:val="0"/>
+        <w:adjustRightInd w:val="0"/>
+        <w:spacing w:after="0" w:line="240" w:lineRule="auto"/>
+        <w:jc w:val="both"/>
+        <w:rPr>
+          <w:rFonts w:eastAsia="ArialMT" w:cstheme="minorHAnsi"/>
+          <w:kern w:val="0"/>
+        </w:rPr>
+      </w:pPr>
+      <w:r>
+        <w:rPr>
+          <w:rFonts w:eastAsia="ArialMT" w:cstheme="minorHAnsi"/>
+          <w:kern w:val="0"/>
+        </w:rPr>
+        <w:t>● Dentro de las memorias PROM podemos encontrar</w:t>
+      </w:r>
+    </w:p>
+    <w:p>
+      <w:pPr>
+        <w:autoSpaceDE w:val="0"/>
+        <w:autoSpaceDN w:val="0"/>
+        <w:adjustRightInd w:val="0"/>
+        <w:spacing w:after="0" w:line="240" w:lineRule="auto"/>
+        <w:jc w:val="both"/>
+        <w:rPr>
+          <w:rFonts w:eastAsia="Arial-BoldMT" w:cstheme="minorHAnsi"/>
+          <w:b/>
+          <w:bCs/>
+          <w:kern w:val="0"/>
+        </w:rPr>
+      </w:pPr>
+      <w:r>
+        <w:rPr>
+          <w:rFonts w:eastAsia="Arial-BoldMT" w:cstheme="minorHAnsi"/>
+          <w:b/>
+          <w:bCs/>
+          <w:kern w:val="0"/>
+        </w:rPr>
+        <w:t>PROM OTP</w:t>
+      </w:r>
+    </w:p>
+    <w:p>
+      <w:pPr>
+        <w:autoSpaceDE w:val="0"/>
+        <w:autoSpaceDN w:val="0"/>
+        <w:adjustRightInd w:val="0"/>
+        <w:spacing w:after="0" w:line="240" w:lineRule="auto"/>
+        <w:jc w:val="both"/>
+        <w:rPr>
+          <w:rFonts w:eastAsia="Arial-BoldMT" w:cstheme="minorHAnsi"/>
+          <w:b/>
+          <w:bCs/>
+          <w:kern w:val="0"/>
+        </w:rPr>
+      </w:pPr>
+      <w:r>
+        <w:rPr>
+          <w:rFonts w:eastAsia="Arial-BoldMT" w:cstheme="minorHAnsi"/>
+          <w:b/>
+          <w:bCs/>
+          <w:kern w:val="0"/>
+        </w:rPr>
+        <w:t>EPROM</w:t>
+      </w:r>
+    </w:p>
+    <w:p>
+      <w:pPr>
+        <w:jc w:val="both"/>
+        <w:rPr>
+          <w:rFonts w:eastAsia="Arial-BoldMT" w:cstheme="minorHAnsi"/>
+          <w:b/>
+          <w:bCs/>
+          <w:kern w:val="0"/>
+        </w:rPr>
+      </w:pPr>
+      <w:r>
+        <w:rPr>
+          <w:rFonts w:eastAsia="Arial-BoldMT" w:cstheme="minorHAnsi"/>
+          <w:b/>
+          <w:bCs/>
+          <w:kern w:val="0"/>
+        </w:rPr>
+        <w:t>EEPROM (E²PROM)</w:t>
+      </w:r>
+    </w:p>
+    <w:p>
+      <w:pPr>
+        <w:autoSpaceDE w:val="0"/>
+        <w:autoSpaceDN w:val="0"/>
+        <w:adjustRightInd w:val="0"/>
+        <w:spacing w:after="0" w:line="240" w:lineRule="auto"/>
+        <w:jc w:val="both"/>
+        <w:rPr>
+          <w:rFonts w:eastAsia="Arial-BoldMT" w:cstheme="minorHAnsi"/>
+          <w:b/>
+          <w:bCs/>
+          <w:kern w:val="0"/>
+        </w:rPr>
+      </w:pPr>
+      <w:r>
+        <w:rPr>
+          <w:rFonts w:eastAsia="Arial-BoldMT" w:cstheme="minorHAnsi"/>
+          <w:b/>
+          <w:bCs/>
+          <w:kern w:val="0"/>
+        </w:rPr>
+        <w:t>PROM OTP (One Time Programmable)</w:t>
+      </w:r>
+    </w:p>
+    <w:p>
+      <w:pPr>
+        <w:autoSpaceDE w:val="0"/>
+        <w:autoSpaceDN w:val="0"/>
+        <w:adjustRightInd w:val="0"/>
+        <w:spacing w:after="0" w:line="240" w:lineRule="auto"/>
+        <w:jc w:val="both"/>
+        <w:rPr>
+          <w:rFonts w:eastAsia="ArialMT" w:cstheme="minorHAnsi"/>
+          <w:kern w:val="0"/>
+        </w:rPr>
+      </w:pPr>
+      <w:r>
+        <w:rPr>
+          <w:rFonts w:eastAsia="ArialMT" w:cstheme="minorHAnsi"/>
+          <w:kern w:val="0"/>
+        </w:rPr>
+        <w:t>● Pueden ser grabadas una única vez: el método de grabación es destructivo.</w:t>
+      </w:r>
+    </w:p>
+    <w:p>
+      <w:pPr>
+        <w:autoSpaceDE w:val="0"/>
+        <w:autoSpaceDN w:val="0"/>
+        <w:adjustRightInd w:val="0"/>
+        <w:spacing w:after="0" w:line="240" w:lineRule="auto"/>
+        <w:jc w:val="both"/>
+        <w:rPr>
+          <w:rFonts w:eastAsia="ArialMT" w:cstheme="minorHAnsi"/>
+          <w:kern w:val="0"/>
+        </w:rPr>
+      </w:pPr>
+      <w:r>
+        <w:rPr>
+          <w:rFonts w:eastAsia="ArialMT" w:cstheme="minorHAnsi"/>
+          <w:kern w:val="0"/>
+        </w:rPr>
+        <w:t>● Todos los bits que componen la memoria antes de ser grabada se encuentran en un</w:t>
+      </w:r>
+    </w:p>
+    <w:p>
+      <w:pPr>
+        <w:autoSpaceDE w:val="0"/>
+        <w:autoSpaceDN w:val="0"/>
+        <w:adjustRightInd w:val="0"/>
+        <w:spacing w:after="0" w:line="240" w:lineRule="auto"/>
+        <w:jc w:val="both"/>
+        <w:rPr>
+          <w:rFonts w:eastAsia="ArialMT" w:cstheme="minorHAnsi"/>
+          <w:kern w:val="0"/>
+        </w:rPr>
+      </w:pPr>
+      <w:r>
+        <w:rPr>
+          <w:rFonts w:eastAsia="ArialMT" w:cstheme="minorHAnsi"/>
+          <w:kern w:val="0"/>
+        </w:rPr>
+        <w:t>valor inicial conocido (por ejemplo en 0).</w:t>
+      </w:r>
+    </w:p>
+    <w:p>
+      <w:pPr>
+        <w:autoSpaceDE w:val="0"/>
+        <w:autoSpaceDN w:val="0"/>
+        <w:adjustRightInd w:val="0"/>
+        <w:spacing w:after="0" w:line="240" w:lineRule="auto"/>
+        <w:jc w:val="both"/>
+        <w:rPr>
+          <w:rFonts w:eastAsia="ArialMT" w:cstheme="minorHAnsi"/>
+          <w:kern w:val="0"/>
+        </w:rPr>
+      </w:pPr>
+      <w:r>
+        <w:rPr>
+          <w:rFonts w:eastAsia="ArialMT" w:cstheme="minorHAnsi"/>
+          <w:kern w:val="0"/>
+        </w:rPr>
+        <w:t>● Estos bits se encuentran conectados por un fusible que puede ser quemado con un</w:t>
+      </w:r>
+    </w:p>
+    <w:p>
+      <w:pPr>
+        <w:autoSpaceDE w:val="0"/>
+        <w:autoSpaceDN w:val="0"/>
+        <w:adjustRightInd w:val="0"/>
+        <w:spacing w:after="0" w:line="240" w:lineRule="auto"/>
+        <w:jc w:val="both"/>
+        <w:rPr>
+          <w:rFonts w:eastAsia="ArialMT" w:cstheme="minorHAnsi"/>
+          <w:kern w:val="0"/>
+        </w:rPr>
+      </w:pPr>
+      <w:r>
+        <w:rPr>
+          <w:rFonts w:eastAsia="ArialMT" w:cstheme="minorHAnsi"/>
+          <w:kern w:val="0"/>
+        </w:rPr>
+        <w:t>programador especial.</w:t>
+      </w:r>
+    </w:p>
+    <w:p>
+      <w:pPr>
+        <w:autoSpaceDE w:val="0"/>
+        <w:autoSpaceDN w:val="0"/>
+        <w:adjustRightInd w:val="0"/>
+        <w:spacing w:after="0" w:line="240" w:lineRule="auto"/>
+        <w:jc w:val="both"/>
+        <w:rPr>
+          <w:rFonts w:eastAsia="ArialMT" w:cstheme="minorHAnsi"/>
+          <w:kern w:val="0"/>
+        </w:rPr>
+      </w:pPr>
+      <w:r>
+        <w:rPr>
+          <w:rFonts w:eastAsia="ArialMT" w:cstheme="minorHAnsi"/>
+          <w:kern w:val="0"/>
+        </w:rPr>
+        <w:t>● Con la aplicación de un nivel de</w:t>
+      </w:r>
+      <w:r>
+        <w:rPr>
+          <w:rFonts w:eastAsia="ArialMT" w:cstheme="minorHAnsi"/>
+          <w:kern w:val="0"/>
+        </w:rPr>
+        <w:t xml:space="preserve"> </w:t>
+      </w:r>
+      <w:r>
+        <w:rPr>
+          <w:rFonts w:eastAsia="ArialMT" w:cstheme="minorHAnsi"/>
+          <w:kern w:val="0"/>
+        </w:rPr>
+        <w:t>tensión y corriente especificados es</w:t>
+      </w:r>
+      <w:r>
+        <w:rPr>
+          <w:rFonts w:eastAsia="ArialMT" w:cstheme="minorHAnsi"/>
+          <w:kern w:val="0"/>
+        </w:rPr>
+        <w:t xml:space="preserve"> </w:t>
+      </w:r>
+      <w:r>
+        <w:rPr>
+          <w:rFonts w:eastAsia="ArialMT" w:cstheme="minorHAnsi"/>
+          <w:kern w:val="0"/>
+        </w:rPr>
+        <w:t>posible quemar dicho</w:t>
+      </w:r>
+      <w:r>
+        <w:rPr>
+          <w:rFonts w:eastAsia="ArialMT" w:cstheme="minorHAnsi"/>
+          <w:kern w:val="0"/>
+        </w:rPr>
+        <w:t xml:space="preserve"> </w:t>
+      </w:r>
+      <w:r>
+        <w:rPr>
+          <w:rFonts w:eastAsia="ArialMT" w:cstheme="minorHAnsi"/>
+          <w:kern w:val="0"/>
+        </w:rPr>
+        <w:t>fusible,</w:t>
+      </w:r>
+      <w:r>
+        <w:rPr>
+          <w:rFonts w:eastAsia="ArialMT" w:cstheme="minorHAnsi"/>
+          <w:kern w:val="0"/>
+        </w:rPr>
+        <w:t xml:space="preserve"> </w:t>
+      </w:r>
+      <w:r>
+        <w:rPr>
+          <w:rFonts w:eastAsia="ArialMT" w:cstheme="minorHAnsi"/>
+          <w:kern w:val="0"/>
+        </w:rPr>
+        <w:t>programando un 1 en una posición</w:t>
+      </w:r>
+      <w:r>
+        <w:rPr>
+          <w:rFonts w:eastAsia="ArialMT" w:cstheme="minorHAnsi"/>
+          <w:kern w:val="0"/>
+        </w:rPr>
+        <w:t xml:space="preserve"> </w:t>
+      </w:r>
+      <w:r>
+        <w:rPr>
+          <w:rFonts w:eastAsia="ArialMT" w:cstheme="minorHAnsi"/>
+          <w:kern w:val="0"/>
+        </w:rPr>
+        <w:t>particular.</w:t>
+      </w:r>
+    </w:p>
+    <w:p>
+      <w:pPr>
+        <w:autoSpaceDE w:val="0"/>
+        <w:autoSpaceDN w:val="0"/>
+        <w:adjustRightInd w:val="0"/>
+        <w:spacing w:after="0" w:line="240" w:lineRule="auto"/>
+        <w:jc w:val="both"/>
+        <w:rPr>
+          <w:rFonts w:eastAsia="ArialMT" w:cstheme="minorHAnsi"/>
+          <w:kern w:val="0"/>
+        </w:rPr>
+      </w:pPr>
+      <w:r>
+        <w:rPr>
+          <w:rFonts w:eastAsia="ArialMT" w:cstheme="minorHAnsi"/>
+          <w:kern w:val="0"/>
+        </w:rPr>
+        <w:t>● No puede revertirse: la escritura</w:t>
+      </w:r>
+      <w:r>
+        <w:rPr>
+          <w:rFonts w:eastAsia="ArialMT" w:cstheme="minorHAnsi"/>
+          <w:kern w:val="0"/>
+        </w:rPr>
+        <w:t xml:space="preserve"> </w:t>
+      </w:r>
+      <w:r>
+        <w:rPr>
+          <w:rFonts w:eastAsia="ArialMT" w:cstheme="minorHAnsi"/>
+          <w:kern w:val="0"/>
+        </w:rPr>
+        <w:t>destruye un contacto físico</w:t>
+      </w:r>
+      <w:r>
+        <w:rPr>
+          <w:rFonts w:eastAsia="ArialMT" w:cstheme="minorHAnsi"/>
+          <w:kern w:val="0"/>
+        </w:rPr>
+        <w:t xml:space="preserve"> (quema fusibles)</w:t>
+      </w:r>
+      <w:r>
+        <w:rPr>
+          <w:rFonts w:eastAsia="ArialMT" w:cstheme="minorHAnsi"/>
+          <w:kern w:val="0"/>
+        </w:rPr>
+        <w:t>.</w:t>
+      </w:r>
+    </w:p>
+    <w:p>
+      <w:pPr>
+        <w:autoSpaceDE w:val="0"/>
+        <w:autoSpaceDN w:val="0"/>
+        <w:adjustRightInd w:val="0"/>
+        <w:spacing w:after="0" w:line="240" w:lineRule="auto"/>
+        <w:jc w:val="both"/>
+        <w:rPr>
+          <w:rFonts w:eastAsia="ArialMT" w:cstheme="minorHAnsi"/>
+          <w:kern w:val="0"/>
+        </w:rPr>
+      </w:pPr>
+    </w:p>
+    <w:p>
+      <w:pPr>
+        <w:autoSpaceDE w:val="0"/>
+        <w:autoSpaceDN w:val="0"/>
+        <w:adjustRightInd w:val="0"/>
+        <w:spacing w:after="0" w:line="240" w:lineRule="auto"/>
+        <w:jc w:val="both"/>
+        <w:rPr>
+          <w:rFonts w:eastAsia="ArialMT" w:cstheme="minorHAnsi"/>
+          <w:kern w:val="0"/>
+        </w:rPr>
+      </w:pPr>
+    </w:p>
+    <w:p>
+      <w:pPr>
+        <w:autoSpaceDE w:val="0"/>
+        <w:autoSpaceDN w:val="0"/>
+        <w:adjustRightInd w:val="0"/>
+        <w:spacing w:after="0" w:line="240" w:lineRule="auto"/>
+        <w:jc w:val="both"/>
+        <w:rPr>
+          <w:rFonts w:eastAsia="ArialMT" w:cstheme="minorHAnsi"/>
+          <w:b/>
+          <w:bCs/>
+          <w:kern w:val="0"/>
+        </w:rPr>
+      </w:pPr>
+      <w:r>
+        <w:rPr>
+          <w:rFonts w:eastAsia="Arial-BoldMT" w:cstheme="minorHAnsi"/>
+          <w:b/>
+          <w:bCs/>
+          <w:kern w:val="0"/>
+        </w:rPr>
+        <w:t>EPROM (Erasable Programmable Read Only Memory)</w:t>
+      </w:r>
+    </w:p>
+    <w:p>
+      <w:pPr>
+        <w:autoSpaceDE w:val="0"/>
+        <w:autoSpaceDN w:val="0"/>
+        <w:adjustRightInd w:val="0"/>
+        <w:spacing w:after="0" w:line="240" w:lineRule="auto"/>
+        <w:jc w:val="both"/>
+        <w:rPr>
+          <w:rFonts w:eastAsia="ArialMT" w:cstheme="minorHAnsi"/>
+          <w:kern w:val="0"/>
+        </w:rPr>
+      </w:pPr>
+      <w:r>
+        <w:rPr>
+          <w:rFonts w:eastAsia="ArialMT" w:cstheme="minorHAnsi"/>
+          <w:kern w:val="0"/>
+        </w:rPr>
+        <w:t>●</w:t>
+      </w:r>
+      <w:r>
+        <w:rPr>
+          <w:rFonts w:eastAsia="ArialMT" w:cstheme="minorHAnsi"/>
+          <w:kern w:val="0"/>
+        </w:rPr>
+        <w:t xml:space="preserve"> </w:t>
+      </w:r>
+      <w:r>
+        <w:rPr>
+          <w:rFonts w:eastAsia="ArialMT" w:cstheme="minorHAnsi"/>
+          <w:kern w:val="0"/>
+        </w:rPr>
+        <w:t>Memorias de programación no destructiva.</w:t>
+      </w:r>
+    </w:p>
+    <w:p>
+      <w:pPr>
+        <w:autoSpaceDE w:val="0"/>
+        <w:autoSpaceDN w:val="0"/>
+        <w:adjustRightInd w:val="0"/>
+        <w:spacing w:after="0" w:line="240" w:lineRule="auto"/>
+        <w:jc w:val="both"/>
+        <w:rPr>
+          <w:rFonts w:eastAsia="ArialMT" w:cstheme="minorHAnsi"/>
+          <w:kern w:val="0"/>
+        </w:rPr>
+      </w:pPr>
+      <w:r>
+        <w:rPr>
+          <w:rFonts w:eastAsia="ArialMT" w:cstheme="minorHAnsi"/>
+          <w:kern w:val="0"/>
+        </w:rPr>
+        <w:t>● No se programan destruyendo fusibles.</w:t>
+      </w:r>
+    </w:p>
+    <w:p>
+      <w:pPr>
+        <w:autoSpaceDE w:val="0"/>
+        <w:autoSpaceDN w:val="0"/>
+        <w:adjustRightInd w:val="0"/>
+        <w:spacing w:after="0" w:line="240" w:lineRule="auto"/>
+        <w:jc w:val="both"/>
+        <w:rPr>
+          <w:rFonts w:eastAsia="ArialMT" w:cstheme="minorHAnsi"/>
+          <w:kern w:val="0"/>
+        </w:rPr>
+      </w:pPr>
+      <w:r>
+        <w:rPr>
+          <w:rFonts w:eastAsia="ArialMT" w:cstheme="minorHAnsi"/>
+          <w:kern w:val="0"/>
+        </w:rPr>
+        <w:t xml:space="preserve">● En su lugar poseen </w:t>
+      </w:r>
+      <w:r>
+        <w:rPr>
+          <w:rFonts w:eastAsia="ArialMT" w:cstheme="minorHAnsi"/>
+          <w:i/>
+          <w:iCs/>
+          <w:kern w:val="0"/>
+        </w:rPr>
+        <w:t xml:space="preserve">transistores de puerta flotante </w:t>
+      </w:r>
+      <w:r>
+        <w:rPr>
+          <w:rFonts w:eastAsia="ArialMT" w:cstheme="minorHAnsi"/>
+          <w:kern w:val="0"/>
+        </w:rPr>
+        <w:t>(FAMOS: Floating</w:t>
+      </w:r>
+      <w:r>
+        <w:rPr>
+          <w:rFonts w:eastAsia="ArialMT" w:cstheme="minorHAnsi"/>
+          <w:kern w:val="0"/>
+        </w:rPr>
+        <w:t xml:space="preserve"> </w:t>
+      </w:r>
+      <w:r>
+        <w:rPr>
+          <w:rFonts w:eastAsia="ArialMT" w:cstheme="minorHAnsi"/>
+          <w:kern w:val="0"/>
+        </w:rPr>
+        <w:t>Gate Avalanch MOS).</w:t>
+      </w:r>
+    </w:p>
+    <w:p>
+      <w:pPr>
+        <w:autoSpaceDE w:val="0"/>
+        <w:autoSpaceDN w:val="0"/>
+        <w:adjustRightInd w:val="0"/>
+        <w:spacing w:after="0" w:line="240" w:lineRule="auto"/>
+        <w:jc w:val="both"/>
+        <w:rPr>
+          <w:rFonts w:eastAsia="ArialMT" w:cstheme="minorHAnsi"/>
+          <w:kern w:val="0"/>
+        </w:rPr>
+      </w:pPr>
+      <w:r>
+        <w:rPr>
+          <w:rFonts w:eastAsia="ArialMT" w:cstheme="minorHAnsi"/>
+          <w:kern w:val="0"/>
+        </w:rPr>
+        <w:t xml:space="preserve">● </w:t>
+      </w:r>
+      <w:r>
+        <w:rPr>
+          <w:rFonts w:eastAsia="ArialMT" w:cstheme="minorHAnsi"/>
+          <w:kern w:val="0"/>
+        </w:rPr>
+        <w:t>Los transistores p</w:t>
+      </w:r>
+      <w:r>
+        <w:rPr>
+          <w:rFonts w:eastAsia="ArialMT" w:cstheme="minorHAnsi"/>
+          <w:kern w:val="0"/>
+        </w:rPr>
+        <w:t>ermiten retener o no cargas eléctricas (1/0) por un largo período de</w:t>
+      </w:r>
+      <w:r>
+        <w:rPr>
+          <w:rFonts w:eastAsia="ArialMT" w:cstheme="minorHAnsi"/>
+          <w:kern w:val="0"/>
+        </w:rPr>
+        <w:t xml:space="preserve"> </w:t>
+      </w:r>
+      <w:r>
+        <w:rPr>
+          <w:rFonts w:eastAsia="ArialMT" w:cstheme="minorHAnsi"/>
+          <w:kern w:val="0"/>
+        </w:rPr>
+        <w:t>tiempo.</w:t>
+      </w:r>
+    </w:p>
+    <w:p>
+      <w:pPr>
+        <w:autoSpaceDE w:val="0"/>
+        <w:autoSpaceDN w:val="0"/>
+        <w:adjustRightInd w:val="0"/>
+        <w:spacing w:after="0" w:line="240" w:lineRule="auto"/>
+        <w:jc w:val="both"/>
+        <w:rPr>
+          <w:rFonts w:eastAsia="ArialMT" w:cstheme="minorHAnsi"/>
+          <w:kern w:val="0"/>
+        </w:rPr>
+      </w:pPr>
+      <w:r>
+        <w:rPr>
+          <w:rFonts w:eastAsia="ArialMT" w:cstheme="minorHAnsi"/>
+          <w:kern w:val="0"/>
+        </w:rPr>
+        <w:t>● Son sensible a la radiación ultravioleta: pueden ser borrados con ella.</w:t>
+      </w:r>
+    </w:p>
+    <w:p>
+      <w:pPr>
+        <w:autoSpaceDE w:val="0"/>
+        <w:autoSpaceDN w:val="0"/>
+        <w:adjustRightInd w:val="0"/>
+        <w:spacing w:after="0" w:line="240" w:lineRule="auto"/>
+        <w:jc w:val="both"/>
+        <w:rPr>
+          <w:rFonts w:eastAsia="ArialMT" w:cstheme="minorHAnsi"/>
+          <w:kern w:val="0"/>
+        </w:rPr>
+      </w:pPr>
+      <w:r>
+        <w:rPr>
+          <w:rFonts w:eastAsia="ArialMT" w:cstheme="minorHAnsi"/>
+          <w:kern w:val="0"/>
+        </w:rPr>
+        <w:t>● Poseían una “ventana” para dejar ingresar luz al circuito para el borrado.</w:t>
+      </w:r>
+    </w:p>
+    <w:p>
+      <w:pPr>
+        <w:autoSpaceDE w:val="0"/>
+        <w:autoSpaceDN w:val="0"/>
+        <w:adjustRightInd w:val="0"/>
+        <w:spacing w:after="0" w:line="240" w:lineRule="auto"/>
+        <w:jc w:val="both"/>
+        <w:rPr>
+          <w:rFonts w:eastAsia="ArialMT" w:cstheme="minorHAnsi"/>
+          <w:kern w:val="0"/>
+        </w:rPr>
+      </w:pPr>
+      <w:r>
+        <w:rPr>
+          <w:rFonts w:eastAsia="ArialMT" w:cstheme="minorHAnsi"/>
+          <w:kern w:val="0"/>
+        </w:rPr>
+        <w:t>● La operación de borrado afectaba toda la memoria.</w:t>
+      </w:r>
+    </w:p>
+    <w:p>
+      <w:pPr>
+        <w:autoSpaceDE w:val="0"/>
+        <w:autoSpaceDN w:val="0"/>
+        <w:adjustRightInd w:val="0"/>
+        <w:spacing w:after="0" w:line="240" w:lineRule="auto"/>
+        <w:jc w:val="both"/>
+        <w:rPr>
+          <w:rFonts w:eastAsia="ArialMT" w:cstheme="minorHAnsi"/>
+          <w:kern w:val="0"/>
+        </w:rPr>
+      </w:pPr>
+      <w:r>
+        <w:rPr>
+          <w:rFonts w:eastAsia="ArialMT" w:cstheme="minorHAnsi"/>
+          <w:kern w:val="0"/>
+        </w:rPr>
+        <w:t>● Debía removerse del CI para el borrado.</w:t>
+      </w:r>
+    </w:p>
+    <w:p>
+      <w:pPr>
+        <w:autoSpaceDE w:val="0"/>
+        <w:autoSpaceDN w:val="0"/>
+        <w:adjustRightInd w:val="0"/>
+        <w:spacing w:after="0" w:line="240" w:lineRule="auto"/>
+        <w:jc w:val="both"/>
+        <w:rPr>
+          <w:rFonts w:eastAsia="ArialMT" w:cstheme="minorHAnsi"/>
+          <w:kern w:val="0"/>
+        </w:rPr>
+      </w:pPr>
+      <w:r>
+        <w:rPr>
+          <w:rFonts w:eastAsia="ArialMT" w:cstheme="minorHAnsi"/>
+          <w:kern w:val="0"/>
+        </w:rPr>
+        <w:lastRenderedPageBreak/>
+        <w:t>● Se requería un dispositivo especial para el grabado.</w:t>
+      </w:r>
+    </w:p>
+    <w:p>
+      <w:pPr>
+        <w:autoSpaceDE w:val="0"/>
+        <w:autoSpaceDN w:val="0"/>
+        <w:adjustRightInd w:val="0"/>
+        <w:spacing w:after="0" w:line="240" w:lineRule="auto"/>
+        <w:jc w:val="both"/>
+        <w:rPr>
+          <w:rFonts w:eastAsia="ArialMT" w:cstheme="minorHAnsi"/>
+          <w:kern w:val="0"/>
+        </w:rPr>
+      </w:pPr>
+      <w:r>
+        <w:rPr>
+          <w:rFonts w:eastAsia="ArialMT" w:cstheme="minorHAnsi"/>
+          <w:kern w:val="0"/>
+        </w:rPr>
+        <w:t>● Tiempo de borrado variaba entre 5 a 10 minutos..</w:t>
+      </w:r>
+    </w:p>
+    <w:p>
+      <w:pPr>
+        <w:autoSpaceDE w:val="0"/>
+        <w:autoSpaceDN w:val="0"/>
+        <w:adjustRightInd w:val="0"/>
+        <w:spacing w:after="0" w:line="240" w:lineRule="auto"/>
+        <w:jc w:val="both"/>
+        <w:rPr>
+          <w:rFonts w:eastAsia="ArialMT" w:cstheme="minorHAnsi"/>
+          <w:kern w:val="0"/>
+        </w:rPr>
+      </w:pPr>
+      <w:r>
+        <w:rPr>
+          <w:rFonts w:eastAsia="ArialMT" w:cstheme="minorHAnsi"/>
+          <w:kern w:val="0"/>
+        </w:rPr>
+        <w:t>● La vida útil de los transistores quedaba limitaba a la cantidad ciclos de</w:t>
+      </w:r>
+      <w:r>
+        <w:rPr>
+          <w:rFonts w:eastAsia="ArialMT" w:cstheme="minorHAnsi"/>
+          <w:kern w:val="0"/>
+        </w:rPr>
+        <w:t xml:space="preserve"> </w:t>
+      </w:r>
+      <w:r>
+        <w:rPr>
+          <w:rFonts w:eastAsia="ArialMT" w:cstheme="minorHAnsi"/>
+          <w:kern w:val="0"/>
+        </w:rPr>
+        <w:t>escritura.</w:t>
+      </w:r>
+    </w:p>
+    <w:p>
+      <w:pPr>
+        <w:autoSpaceDE w:val="0"/>
+        <w:autoSpaceDN w:val="0"/>
+        <w:adjustRightInd w:val="0"/>
+        <w:spacing w:after="0" w:line="240" w:lineRule="auto"/>
+        <w:jc w:val="both"/>
+        <w:rPr>
+          <w:rFonts w:eastAsia="ArialMT" w:cstheme="minorHAnsi"/>
+          <w:kern w:val="0"/>
+        </w:rPr>
+      </w:pPr>
+    </w:p>
+    <w:p>
+      <w:pPr>
+        <w:autoSpaceDE w:val="0"/>
+        <w:autoSpaceDN w:val="0"/>
+        <w:adjustRightInd w:val="0"/>
+        <w:spacing w:after="0" w:line="240" w:lineRule="auto"/>
+        <w:jc w:val="both"/>
+        <w:rPr>
+          <w:rFonts w:eastAsia="Arial-BoldMT" w:cstheme="minorHAnsi"/>
+          <w:b/>
+          <w:bCs/>
+          <w:kern w:val="0"/>
+        </w:rPr>
+      </w:pPr>
+      <w:r>
+        <w:rPr>
+          <w:rFonts w:eastAsia="Arial-BoldMT" w:cstheme="minorHAnsi"/>
+          <w:b/>
+          <w:bCs/>
+          <w:kern w:val="0"/>
+        </w:rPr>
+        <w:t>EEPROM (Electrically alterable EPROM o Electrically Erasable ROM)</w:t>
+      </w:r>
+    </w:p>
+    <w:p>
+      <w:pPr>
+        <w:autoSpaceDE w:val="0"/>
+        <w:autoSpaceDN w:val="0"/>
+        <w:adjustRightInd w:val="0"/>
+        <w:spacing w:after="0" w:line="240" w:lineRule="auto"/>
+        <w:jc w:val="both"/>
+        <w:rPr>
+          <w:rFonts w:eastAsia="ArialMT" w:cstheme="minorHAnsi"/>
+          <w:kern w:val="0"/>
+        </w:rPr>
+      </w:pPr>
+    </w:p>
+    <w:p>
+      <w:pPr>
+        <w:autoSpaceDE w:val="0"/>
+        <w:autoSpaceDN w:val="0"/>
+        <w:adjustRightInd w:val="0"/>
+        <w:spacing w:after="0" w:line="240" w:lineRule="auto"/>
+        <w:jc w:val="both"/>
+        <w:rPr>
+          <w:rFonts w:eastAsia="ArialMT" w:cstheme="minorHAnsi"/>
+          <w:kern w:val="0"/>
+        </w:rPr>
+      </w:pPr>
+      <w:r>
+        <w:rPr>
+          <w:rFonts w:eastAsia="ArialMT" w:cstheme="minorHAnsi"/>
+          <w:kern w:val="0"/>
+        </w:rPr>
+        <w:t>Ventajas:</w:t>
+      </w:r>
+    </w:p>
+    <w:p>
+      <w:pPr>
+        <w:autoSpaceDE w:val="0"/>
+        <w:autoSpaceDN w:val="0"/>
+        <w:adjustRightInd w:val="0"/>
+        <w:spacing w:after="0" w:line="240" w:lineRule="auto"/>
+        <w:jc w:val="both"/>
+        <w:rPr>
+          <w:rFonts w:eastAsia="ArialMT" w:cstheme="minorHAnsi"/>
+          <w:kern w:val="0"/>
+        </w:rPr>
+      </w:pPr>
+      <w:r>
+        <w:rPr>
+          <w:rFonts w:eastAsia="ArialMT" w:cstheme="minorHAnsi"/>
+          <w:kern w:val="0"/>
+        </w:rPr>
+        <w:t>● Poseen el mismo tipo de transistores que las EPROM con una pequeña modificación:</w:t>
+      </w:r>
+    </w:p>
+    <w:p>
+      <w:pPr>
+        <w:autoSpaceDE w:val="0"/>
+        <w:autoSpaceDN w:val="0"/>
+        <w:adjustRightInd w:val="0"/>
+        <w:spacing w:after="0" w:line="240" w:lineRule="auto"/>
+        <w:jc w:val="both"/>
+        <w:rPr>
+          <w:rFonts w:eastAsia="ArialMT" w:cstheme="minorHAnsi"/>
+          <w:kern w:val="0"/>
+        </w:rPr>
+      </w:pPr>
+      <w:r>
+        <w:rPr>
+          <w:rFonts w:eastAsia="ArialMT" w:cstheme="minorHAnsi"/>
+          <w:kern w:val="0"/>
+        </w:rPr>
+        <w:t>se posibilita el borrado a nivel de bit</w:t>
+      </w:r>
+    </w:p>
+    <w:p>
+      <w:pPr>
+        <w:autoSpaceDE w:val="0"/>
+        <w:autoSpaceDN w:val="0"/>
+        <w:adjustRightInd w:val="0"/>
+        <w:spacing w:after="0" w:line="240" w:lineRule="auto"/>
+        <w:jc w:val="both"/>
+        <w:rPr>
+          <w:rFonts w:eastAsia="ArialMT" w:cstheme="minorHAnsi"/>
+          <w:kern w:val="0"/>
+        </w:rPr>
+      </w:pPr>
+      <w:r>
+        <w:rPr>
+          <w:rFonts w:eastAsia="ArialMT" w:cstheme="minorHAnsi"/>
+          <w:kern w:val="0"/>
+        </w:rPr>
+        <w:t>● El borrado se realiza con electricidad, no con luz ultravioleta</w:t>
+      </w:r>
+    </w:p>
+    <w:p>
+      <w:pPr>
+        <w:autoSpaceDE w:val="0"/>
+        <w:autoSpaceDN w:val="0"/>
+        <w:adjustRightInd w:val="0"/>
+        <w:spacing w:after="0" w:line="240" w:lineRule="auto"/>
+        <w:jc w:val="both"/>
+        <w:rPr>
+          <w:rFonts w:eastAsia="ArialMT" w:cstheme="minorHAnsi"/>
+          <w:kern w:val="0"/>
+        </w:rPr>
+      </w:pPr>
+      <w:r>
+        <w:rPr>
+          <w:rFonts w:eastAsia="ArialMT" w:cstheme="minorHAnsi"/>
+          <w:kern w:val="0"/>
+        </w:rPr>
+        <w:t>● Incluyen en el CI lógica y hardware para escritura y borrado</w:t>
+      </w:r>
+      <w:r>
+        <w:rPr>
+          <w:rFonts w:eastAsia="ArialMT" w:cstheme="minorHAnsi"/>
+          <w:kern w:val="0"/>
+        </w:rPr>
+        <w:t xml:space="preserve"> (no hace falta quitar la placa de memoria para escritura y borrado, como pasaba con las EPROM)</w:t>
+      </w:r>
+    </w:p>
+    <w:p>
+      <w:pPr>
+        <w:autoSpaceDE w:val="0"/>
+        <w:autoSpaceDN w:val="0"/>
+        <w:adjustRightInd w:val="0"/>
+        <w:spacing w:after="0" w:line="240" w:lineRule="auto"/>
+        <w:jc w:val="both"/>
+        <w:rPr>
+          <w:rFonts w:eastAsia="ArialMT" w:cstheme="minorHAnsi"/>
+          <w:kern w:val="0"/>
+        </w:rPr>
+      </w:pPr>
+      <w:r>
+        <w:rPr>
+          <w:rFonts w:eastAsia="ArialMT" w:cstheme="minorHAnsi"/>
+          <w:kern w:val="0"/>
+        </w:rPr>
+        <w:t>● Se pueden leer, escribir y borrar</w:t>
+      </w:r>
+    </w:p>
+    <w:p>
+      <w:pPr>
+        <w:autoSpaceDE w:val="0"/>
+        <w:autoSpaceDN w:val="0"/>
+        <w:adjustRightInd w:val="0"/>
+        <w:spacing w:after="0" w:line="240" w:lineRule="auto"/>
+        <w:jc w:val="both"/>
+        <w:rPr>
+          <w:rFonts w:eastAsia="ArialMT" w:cstheme="minorHAnsi"/>
+          <w:kern w:val="0"/>
+        </w:rPr>
+      </w:pPr>
+      <w:r>
+        <w:rPr>
+          <w:rFonts w:eastAsia="ArialMT" w:cstheme="minorHAnsi"/>
+          <w:kern w:val="0"/>
+        </w:rPr>
+        <w:t>● Admiten operaciones a nivel de bloque o a nivel de bit</w:t>
+      </w:r>
+    </w:p>
+    <w:p>
+      <w:pPr>
+        <w:autoSpaceDE w:val="0"/>
+        <w:autoSpaceDN w:val="0"/>
+        <w:adjustRightInd w:val="0"/>
+        <w:spacing w:after="0" w:line="240" w:lineRule="auto"/>
+        <w:jc w:val="both"/>
+        <w:rPr>
+          <w:rFonts w:eastAsia="ArialMT" w:cstheme="minorHAnsi"/>
+          <w:kern w:val="0"/>
+        </w:rPr>
+      </w:pPr>
+    </w:p>
+    <w:p>
+      <w:pPr>
+        <w:autoSpaceDE w:val="0"/>
+        <w:autoSpaceDN w:val="0"/>
+        <w:adjustRightInd w:val="0"/>
+        <w:spacing w:after="0" w:line="240" w:lineRule="auto"/>
+        <w:jc w:val="both"/>
+        <w:rPr>
+          <w:rFonts w:eastAsia="ArialMT" w:cstheme="minorHAnsi"/>
+          <w:kern w:val="0"/>
+        </w:rPr>
+      </w:pPr>
+      <w:r>
+        <w:rPr>
+          <w:rFonts w:eastAsia="ArialMT" w:cstheme="minorHAnsi"/>
+          <w:kern w:val="0"/>
+        </w:rPr>
+        <w:t>Desventajas:</w:t>
+      </w:r>
+    </w:p>
+    <w:p>
+      <w:pPr>
+        <w:autoSpaceDE w:val="0"/>
+        <w:autoSpaceDN w:val="0"/>
+        <w:adjustRightInd w:val="0"/>
+        <w:spacing w:after="0" w:line="240" w:lineRule="auto"/>
+        <w:jc w:val="both"/>
+        <w:rPr>
+          <w:rFonts w:eastAsia="ArialMT" w:cstheme="minorHAnsi"/>
+          <w:kern w:val="0"/>
+        </w:rPr>
+      </w:pPr>
+      <w:r>
+        <w:rPr>
+          <w:rFonts w:eastAsia="ArialMT" w:cstheme="minorHAnsi"/>
+          <w:kern w:val="0"/>
+        </w:rPr>
+        <w:t>● El tiempo de acceso de lectura es mucho menor que el tiempo de</w:t>
+      </w:r>
+      <w:r>
+        <w:rPr>
+          <w:rFonts w:eastAsia="ArialMT" w:cstheme="minorHAnsi"/>
+          <w:kern w:val="0"/>
+        </w:rPr>
+        <w:t xml:space="preserve"> </w:t>
+      </w:r>
+      <w:r>
+        <w:rPr>
+          <w:rFonts w:eastAsia="ArialMT" w:cstheme="minorHAnsi"/>
+          <w:kern w:val="0"/>
+        </w:rPr>
+        <w:t xml:space="preserve">escritura (Tacc </w:t>
+      </w:r>
+      <w:r>
+        <w:rPr>
+          <w:rFonts w:eastAsia="Arial-BoldMT" w:cstheme="minorHAnsi"/>
+          <w:b/>
+          <w:bCs/>
+          <w:kern w:val="0"/>
+        </w:rPr>
+        <w:t xml:space="preserve">lectura </w:t>
+      </w:r>
+      <w:r>
+        <w:rPr>
+          <w:rFonts w:eastAsia="ArialMT" w:cstheme="minorHAnsi"/>
+          <w:kern w:val="0"/>
+        </w:rPr>
+        <w:t xml:space="preserve">&lt;&lt;&lt; Tacc </w:t>
+      </w:r>
+      <w:r>
+        <w:rPr>
+          <w:rFonts w:eastAsia="Arial-BoldMT" w:cstheme="minorHAnsi"/>
+          <w:b/>
+          <w:bCs/>
+          <w:kern w:val="0"/>
+        </w:rPr>
+        <w:t>escritura</w:t>
+      </w:r>
+      <w:r>
+        <w:rPr>
+          <w:rFonts w:eastAsia="ArialMT" w:cstheme="minorHAnsi"/>
+          <w:kern w:val="0"/>
+        </w:rPr>
+        <w:t>). Los bits deben ser</w:t>
+      </w:r>
+      <w:r>
+        <w:rPr>
+          <w:rFonts w:eastAsia="ArialMT" w:cstheme="minorHAnsi"/>
+          <w:kern w:val="0"/>
+        </w:rPr>
+        <w:t xml:space="preserve"> </w:t>
+      </w:r>
+      <w:r>
+        <w:rPr>
+          <w:rFonts w:eastAsia="ArialMT" w:cstheme="minorHAnsi"/>
+          <w:kern w:val="0"/>
+        </w:rPr>
+        <w:t>borrados antes de grabarse.</w:t>
+      </w:r>
+    </w:p>
+    <w:p>
+      <w:pPr>
+        <w:autoSpaceDE w:val="0"/>
+        <w:autoSpaceDN w:val="0"/>
+        <w:adjustRightInd w:val="0"/>
+        <w:spacing w:after="0" w:line="240" w:lineRule="auto"/>
+        <w:jc w:val="both"/>
+        <w:rPr>
+          <w:rFonts w:eastAsia="ArialMT" w:cstheme="minorHAnsi"/>
+          <w:kern w:val="0"/>
+        </w:rPr>
+      </w:pPr>
+      <w:r>
+        <w:rPr>
+          <w:rFonts w:eastAsia="ArialMT" w:cstheme="minorHAnsi"/>
+          <w:kern w:val="0"/>
+        </w:rPr>
+        <w:t>● Al igual que las EPROM, las escrituras reducen la vida útil</w:t>
+      </w:r>
+      <w:r>
+        <w:rPr>
+          <w:rFonts w:eastAsia="ArialMT" w:cstheme="minorHAnsi"/>
+          <w:kern w:val="0"/>
+        </w:rPr>
+        <w:t xml:space="preserve"> </w:t>
+      </w:r>
+      <w:r>
+        <w:rPr>
+          <w:rFonts w:eastAsia="ArialMT" w:cstheme="minorHAnsi"/>
+          <w:kern w:val="0"/>
+        </w:rPr>
+        <w:t>haciéndolas limitadas. En este caso la vida útil de las EEPROM es</w:t>
+      </w:r>
+      <w:r>
+        <w:rPr>
+          <w:rFonts w:eastAsia="ArialMT" w:cstheme="minorHAnsi"/>
+          <w:kern w:val="0"/>
+        </w:rPr>
+        <w:t xml:space="preserve"> </w:t>
+      </w:r>
+      <w:r>
+        <w:rPr>
+          <w:rFonts w:eastAsia="ArialMT" w:cstheme="minorHAnsi"/>
+          <w:kern w:val="0"/>
+        </w:rPr>
+        <w:t>mayor que la de las EPROM.</w:t>
+      </w:r>
+    </w:p>
+    <w:p>
+      <w:pPr>
+        <w:autoSpaceDE w:val="0"/>
+        <w:autoSpaceDN w:val="0"/>
+        <w:adjustRightInd w:val="0"/>
+        <w:spacing w:after="0" w:line="240" w:lineRule="auto"/>
+        <w:jc w:val="both"/>
+        <w:rPr>
+          <w:rFonts w:eastAsia="ArialMT" w:cstheme="minorHAnsi"/>
+          <w:kern w:val="0"/>
+        </w:rPr>
+      </w:pPr>
+      <w:r>
+        <w:rPr>
+          <w:rFonts w:eastAsia="ArialMT" w:cstheme="minorHAnsi"/>
+          <w:kern w:val="0"/>
+        </w:rPr>
+        <w:t>● Estas memorias son más costosas que las EPROM: Requieren 2</w:t>
+      </w:r>
+      <w:r>
+        <w:rPr>
+          <w:rFonts w:eastAsia="ArialMT" w:cstheme="minorHAnsi"/>
+          <w:kern w:val="0"/>
+        </w:rPr>
+        <w:t xml:space="preserve"> </w:t>
+      </w:r>
+      <w:r>
+        <w:rPr>
+          <w:rFonts w:eastAsia="ArialMT" w:cstheme="minorHAnsi"/>
+          <w:kern w:val="0"/>
+        </w:rPr>
+        <w:t>transistores por bit (contra 1 de las EPROM), además de la lógica</w:t>
+      </w:r>
+      <w:r>
+        <w:rPr>
+          <w:rFonts w:eastAsia="ArialMT" w:cstheme="minorHAnsi"/>
+          <w:kern w:val="0"/>
+        </w:rPr>
+        <w:t xml:space="preserve"> </w:t>
+      </w:r>
+      <w:r>
+        <w:rPr>
+          <w:rFonts w:eastAsia="ArialMT" w:cstheme="minorHAnsi"/>
+          <w:kern w:val="0"/>
+        </w:rPr>
+        <w:t>agregada para el borrado.</w:t>
+      </w:r>
+    </w:p>
+    <w:p>
+      <w:pPr>
+        <w:autoSpaceDE w:val="0"/>
+        <w:autoSpaceDN w:val="0"/>
+        <w:adjustRightInd w:val="0"/>
+        <w:spacing w:after="0" w:line="240" w:lineRule="auto"/>
+        <w:jc w:val="both"/>
+        <w:rPr>
+          <w:rFonts w:eastAsia="ArialMT" w:cstheme="minorHAnsi"/>
+          <w:kern w:val="0"/>
+        </w:rPr>
+      </w:pPr>
+      <w:r>
+        <w:rPr>
+          <w:rFonts w:eastAsia="ArialMT" w:cstheme="minorHAnsi"/>
+          <w:kern w:val="0"/>
+        </w:rPr>
+        <w:t>● La densidad de información por área es menor que en las EPROM.</w:t>
+      </w:r>
+    </w:p>
+    <w:p>
+      <w:pPr>
+        <w:autoSpaceDE w:val="0"/>
+        <w:autoSpaceDN w:val="0"/>
+        <w:adjustRightInd w:val="0"/>
+        <w:spacing w:after="0" w:line="240" w:lineRule="auto"/>
+        <w:jc w:val="both"/>
+        <w:rPr>
+          <w:rFonts w:eastAsia="ArialMT" w:cstheme="minorHAnsi"/>
+          <w:kern w:val="0"/>
+        </w:rPr>
+      </w:pPr>
+      <w:r>
+        <w:rPr>
+          <w:rFonts w:eastAsia="ArialMT" w:cstheme="minorHAnsi"/>
+          <w:kern w:val="0"/>
+        </w:rPr>
+        <w:t>● Se emplean para almacenar información que no será modificada</w:t>
+      </w:r>
+      <w:r>
+        <w:rPr>
+          <w:rFonts w:eastAsia="ArialMT" w:cstheme="minorHAnsi"/>
+          <w:kern w:val="0"/>
+        </w:rPr>
+        <w:t xml:space="preserve"> </w:t>
+      </w:r>
+      <w:r>
+        <w:rPr>
+          <w:rFonts w:eastAsia="ArialMT" w:cstheme="minorHAnsi"/>
+          <w:kern w:val="0"/>
+        </w:rPr>
+        <w:t>regularmente.</w:t>
+      </w:r>
+    </w:p>
+    <w:p>
+      <w:pPr>
+        <w:jc w:val="both"/>
+        <w:rPr>
+          <w:rFonts w:cstheme="minorHAnsi"/>
           <w:b/>
           <w:bCs/>
           <w:color w:val="0070C0"/>
-          <w:sz w:val="28"/>
-          <w:szCs w:val="28"/>
           <w:u w:val="single"/>
           <w:lang w:val="es-ES"/>
         </w:rPr>
@@ -5460,13 +7316,1066 @@
     </w:p>
     <w:p>
       <w:pPr>
-        <w:autoSpaceDE w:val="0"/>
-        <w:autoSpaceDN w:val="0"/>
-        <w:adjustRightInd w:val="0"/>
-        <w:spacing w:after="0" w:line="240" w:lineRule="auto"/>
-        <w:jc w:val="both"/>
-        <w:rPr>
-          <w:rFonts w:cstheme="minorHAnsi"/>
+        <w:jc w:val="both"/>
+        <w:rPr>
+          <w:rFonts w:cstheme="minorHAnsi"/>
+          <w:b/>
+          <w:bCs/>
+          <w:color w:val="0070C0"/>
+          <w:u w:val="single"/>
+          <w:lang w:val="es-ES"/>
+        </w:rPr>
+      </w:pPr>
+      <w:r>
+        <w:rPr>
+          <w:rFonts w:eastAsia="ArialMT" w:cstheme="minorHAnsi"/>
+          <w:b/>
+          <w:bCs/>
+          <w:kern w:val="0"/>
+        </w:rPr>
+        <w:t>Memorias FLASH</w:t>
+      </w:r>
+    </w:p>
+    <w:p>
+      <w:pPr>
+        <w:autoSpaceDE w:val="0"/>
+        <w:autoSpaceDN w:val="0"/>
+        <w:adjustRightInd w:val="0"/>
+        <w:spacing w:after="0" w:line="240" w:lineRule="auto"/>
+        <w:jc w:val="both"/>
+        <w:rPr>
+          <w:rFonts w:eastAsia="ArialMT" w:cstheme="minorHAnsi"/>
+          <w:kern w:val="0"/>
+        </w:rPr>
+      </w:pPr>
+      <w:r>
+        <w:rPr>
+          <w:rFonts w:eastAsia="ArialMT" w:cstheme="minorHAnsi"/>
+          <w:kern w:val="0"/>
+        </w:rPr>
+        <w:t>El objetivo al desarrollar las memorias FLASH era fabricar una memoria que</w:t>
+      </w:r>
+      <w:r>
+        <w:rPr>
+          <w:rFonts w:eastAsia="ArialMT" w:cstheme="minorHAnsi"/>
+          <w:kern w:val="0"/>
+        </w:rPr>
+        <w:t xml:space="preserve"> </w:t>
+      </w:r>
+      <w:r>
+        <w:rPr>
+          <w:rFonts w:eastAsia="ArialMT" w:cstheme="minorHAnsi"/>
+          <w:kern w:val="0"/>
+        </w:rPr>
+        <w:t>sea no volátil, que pueda borrarse de forma electrónica sin extraerla del</w:t>
+      </w:r>
+      <w:r>
+        <w:rPr>
+          <w:rFonts w:eastAsia="ArialMT" w:cstheme="minorHAnsi"/>
+          <w:kern w:val="0"/>
+        </w:rPr>
+        <w:t xml:space="preserve"> </w:t>
+      </w:r>
+      <w:r>
+        <w:rPr>
+          <w:rFonts w:eastAsia="ArialMT" w:cstheme="minorHAnsi"/>
+          <w:kern w:val="0"/>
+        </w:rPr>
+        <w:t>circuito pero con densidades y costos más cercanos a las EPROM y con</w:t>
+      </w:r>
+      <w:r>
+        <w:rPr>
+          <w:rFonts w:eastAsia="ArialMT" w:cstheme="minorHAnsi"/>
+          <w:kern w:val="0"/>
+        </w:rPr>
+        <w:t xml:space="preserve"> </w:t>
+      </w:r>
+      <w:r>
+        <w:rPr>
+          <w:rFonts w:eastAsia="ArialMT" w:cstheme="minorHAnsi"/>
+          <w:kern w:val="0"/>
+        </w:rPr>
+        <w:t>velocidades de acceso parecidas a las de las EEPROM.</w:t>
+      </w:r>
+    </w:p>
+    <w:p>
+      <w:pPr>
+        <w:autoSpaceDE w:val="0"/>
+        <w:autoSpaceDN w:val="0"/>
+        <w:adjustRightInd w:val="0"/>
+        <w:spacing w:after="0" w:line="240" w:lineRule="auto"/>
+        <w:jc w:val="both"/>
+        <w:rPr>
+          <w:rFonts w:eastAsia="ArialMT" w:cstheme="minorHAnsi"/>
+          <w:kern w:val="0"/>
+        </w:rPr>
+      </w:pPr>
+    </w:p>
+    <w:p>
+      <w:pPr>
+        <w:autoSpaceDE w:val="0"/>
+        <w:autoSpaceDN w:val="0"/>
+        <w:adjustRightInd w:val="0"/>
+        <w:spacing w:after="0" w:line="240" w:lineRule="auto"/>
+        <w:jc w:val="both"/>
+        <w:rPr>
+          <w:rFonts w:eastAsia="ArialMT" w:cstheme="minorHAnsi"/>
+          <w:kern w:val="0"/>
+        </w:rPr>
+      </w:pPr>
+      <w:r>
+        <w:rPr>
+          <w:rFonts w:eastAsia="ArialMT" w:cstheme="minorHAnsi"/>
+          <w:kern w:val="0"/>
+        </w:rPr>
+        <w:t>● Solución de compromiso entre las memorias EPROM y EEPROM</w:t>
+      </w:r>
+      <w:r>
+        <w:rPr>
+          <w:rFonts w:eastAsia="ArialMT" w:cstheme="minorHAnsi"/>
+          <w:kern w:val="0"/>
+        </w:rPr>
+        <w:t xml:space="preserve"> </w:t>
+      </w:r>
+      <w:r>
+        <w:rPr>
+          <w:rFonts w:eastAsia="ArialMT" w:cstheme="minorHAnsi"/>
+          <w:kern w:val="0"/>
+        </w:rPr>
+        <w:t>(podrían catalogarse como RMM o NVRWM)</w:t>
+      </w:r>
+    </w:p>
+    <w:p>
+      <w:pPr>
+        <w:autoSpaceDE w:val="0"/>
+        <w:autoSpaceDN w:val="0"/>
+        <w:adjustRightInd w:val="0"/>
+        <w:spacing w:after="0" w:line="240" w:lineRule="auto"/>
+        <w:jc w:val="both"/>
+        <w:rPr>
+          <w:rFonts w:eastAsia="ArialMT" w:cstheme="minorHAnsi"/>
+          <w:kern w:val="0"/>
+        </w:rPr>
+      </w:pPr>
+      <w:r>
+        <w:rPr>
+          <w:rFonts w:eastAsia="ArialMT" w:cstheme="minorHAnsi"/>
+          <w:kern w:val="0"/>
+        </w:rPr>
+        <w:t>● Utilizan un tipo de transistor denominado ETOX (de funcionamiento</w:t>
+      </w:r>
+      <w:r>
+        <w:rPr>
+          <w:rFonts w:eastAsia="ArialMT" w:cstheme="minorHAnsi"/>
+          <w:kern w:val="0"/>
+        </w:rPr>
+        <w:t xml:space="preserve"> </w:t>
+      </w:r>
+      <w:r>
+        <w:rPr>
+          <w:rFonts w:eastAsia="ArialMT" w:cstheme="minorHAnsi"/>
+          <w:kern w:val="0"/>
+        </w:rPr>
+        <w:t>similar al FAMOS)</w:t>
+      </w:r>
+    </w:p>
+    <w:p>
+      <w:pPr>
+        <w:autoSpaceDE w:val="0"/>
+        <w:autoSpaceDN w:val="0"/>
+        <w:adjustRightInd w:val="0"/>
+        <w:spacing w:after="0" w:line="240" w:lineRule="auto"/>
+        <w:jc w:val="both"/>
+        <w:rPr>
+          <w:rFonts w:eastAsia="ArialMT" w:cstheme="minorHAnsi"/>
+          <w:kern w:val="0"/>
+        </w:rPr>
+      </w:pPr>
+      <w:r>
+        <w:rPr>
+          <w:rFonts w:eastAsia="ArialMT" w:cstheme="minorHAnsi"/>
+          <w:kern w:val="0"/>
+        </w:rPr>
+        <w:t>● Permiten el borrado a nivel de bloque logrando así mayor densidad de</w:t>
+      </w:r>
+      <w:r>
+        <w:rPr>
+          <w:rFonts w:eastAsia="ArialMT" w:cstheme="minorHAnsi"/>
+          <w:kern w:val="0"/>
+        </w:rPr>
+        <w:t xml:space="preserve"> </w:t>
+      </w:r>
+      <w:r>
+        <w:rPr>
+          <w:rFonts w:eastAsia="ArialMT" w:cstheme="minorHAnsi"/>
+          <w:kern w:val="0"/>
+        </w:rPr>
+        <w:t>bits que las EEPROM</w:t>
+      </w:r>
+    </w:p>
+    <w:p>
+      <w:pPr>
+        <w:autoSpaceDE w:val="0"/>
+        <w:autoSpaceDN w:val="0"/>
+        <w:adjustRightInd w:val="0"/>
+        <w:spacing w:after="0" w:line="240" w:lineRule="auto"/>
+        <w:jc w:val="both"/>
+        <w:rPr>
+          <w:rFonts w:eastAsia="ArialMT" w:cstheme="minorHAnsi"/>
+          <w:kern w:val="0"/>
+        </w:rPr>
+      </w:pPr>
+      <w:r>
+        <w:rPr>
+          <w:rFonts w:eastAsia="ArialMT" w:cstheme="minorHAnsi"/>
+          <w:kern w:val="0"/>
+        </w:rPr>
+        <w:t>● NOR FLASH: Cada CI que conforma un bit se asemeja a una</w:t>
+      </w:r>
+      <w:r>
+        <w:rPr>
+          <w:rFonts w:eastAsia="ArialMT" w:cstheme="minorHAnsi"/>
+          <w:kern w:val="0"/>
+        </w:rPr>
+        <w:t xml:space="preserve"> </w:t>
+      </w:r>
+      <w:r>
+        <w:rPr>
+          <w:rFonts w:eastAsia="ArialMT" w:cstheme="minorHAnsi"/>
+          <w:kern w:val="0"/>
+        </w:rPr>
+        <w:t>compuerta NOR.</w:t>
+      </w:r>
+    </w:p>
+    <w:p>
+      <w:pPr>
+        <w:autoSpaceDE w:val="0"/>
+        <w:autoSpaceDN w:val="0"/>
+        <w:adjustRightInd w:val="0"/>
+        <w:spacing w:after="0" w:line="240" w:lineRule="auto"/>
+        <w:jc w:val="both"/>
+        <w:rPr>
+          <w:rFonts w:eastAsia="ArialMT" w:cstheme="minorHAnsi"/>
+          <w:kern w:val="0"/>
+        </w:rPr>
+      </w:pPr>
+      <w:r>
+        <w:rPr>
+          <w:rFonts w:eastAsia="ArialMT" w:cstheme="minorHAnsi"/>
+          <w:kern w:val="0"/>
+        </w:rPr>
+        <w:t>○ Densidad baja, mayor velocidad de lectura , menor velocidad de</w:t>
+      </w:r>
+      <w:r>
+        <w:rPr>
+          <w:rFonts w:eastAsia="ArialMT" w:cstheme="minorHAnsi"/>
+          <w:kern w:val="0"/>
+        </w:rPr>
+        <w:t xml:space="preserve"> </w:t>
+      </w:r>
+      <w:r>
+        <w:rPr>
+          <w:rFonts w:eastAsia="ArialMT" w:cstheme="minorHAnsi"/>
+          <w:kern w:val="0"/>
+        </w:rPr>
+        <w:t>escritura y borrado</w:t>
+      </w:r>
+    </w:p>
+    <w:p>
+      <w:pPr>
+        <w:autoSpaceDE w:val="0"/>
+        <w:autoSpaceDN w:val="0"/>
+        <w:adjustRightInd w:val="0"/>
+        <w:spacing w:after="0" w:line="240" w:lineRule="auto"/>
+        <w:jc w:val="both"/>
+        <w:rPr>
+          <w:rFonts w:eastAsia="ArialMT" w:cstheme="minorHAnsi"/>
+          <w:kern w:val="0"/>
+        </w:rPr>
+      </w:pPr>
+      <w:r>
+        <w:rPr>
+          <w:rFonts w:eastAsia="ArialMT" w:cstheme="minorHAnsi"/>
+          <w:kern w:val="0"/>
+        </w:rPr>
+        <w:t>● NAND FLASH: Cada CI que conforma un bit se asemeja a una</w:t>
+      </w:r>
+      <w:r>
+        <w:rPr>
+          <w:rFonts w:eastAsia="ArialMT" w:cstheme="minorHAnsi"/>
+          <w:kern w:val="0"/>
+        </w:rPr>
+        <w:t xml:space="preserve"> </w:t>
+      </w:r>
+      <w:r>
+        <w:rPr>
+          <w:rFonts w:eastAsia="ArialMT" w:cstheme="minorHAnsi"/>
+          <w:kern w:val="0"/>
+        </w:rPr>
+        <w:t>compuerta NAND.</w:t>
+      </w:r>
+    </w:p>
+    <w:p>
+      <w:pPr>
+        <w:autoSpaceDE w:val="0"/>
+        <w:autoSpaceDN w:val="0"/>
+        <w:adjustRightInd w:val="0"/>
+        <w:spacing w:after="0" w:line="240" w:lineRule="auto"/>
+        <w:jc w:val="both"/>
+        <w:rPr>
+          <w:rFonts w:eastAsia="ArialMT" w:cstheme="minorHAnsi"/>
+          <w:kern w:val="0"/>
+        </w:rPr>
+      </w:pPr>
+      <w:r>
+        <w:rPr>
+          <w:rFonts w:eastAsia="ArialMT" w:cstheme="minorHAnsi"/>
+          <w:kern w:val="0"/>
+        </w:rPr>
+        <w:t>○ Densidad media, menor velocidad de lectura, mayor velocidad</w:t>
+      </w:r>
+      <w:r>
+        <w:rPr>
+          <w:rFonts w:eastAsia="ArialMT" w:cstheme="minorHAnsi"/>
+          <w:kern w:val="0"/>
+        </w:rPr>
+        <w:t xml:space="preserve"> </w:t>
+      </w:r>
+      <w:r>
+        <w:rPr>
+          <w:rFonts w:eastAsia="ArialMT" w:cstheme="minorHAnsi"/>
+          <w:kern w:val="0"/>
+        </w:rPr>
+        <w:t>de escritura y borrado</w:t>
+      </w:r>
+    </w:p>
+    <w:p>
+      <w:pPr>
+        <w:autoSpaceDE w:val="0"/>
+        <w:autoSpaceDN w:val="0"/>
+        <w:adjustRightInd w:val="0"/>
+        <w:spacing w:after="0" w:line="240" w:lineRule="auto"/>
+        <w:jc w:val="both"/>
+        <w:rPr>
+          <w:rFonts w:eastAsia="ArialMT" w:cstheme="minorHAnsi"/>
+          <w:kern w:val="0"/>
+        </w:rPr>
+      </w:pPr>
+    </w:p>
+    <w:p>
+      <w:pPr>
+        <w:autoSpaceDE w:val="0"/>
+        <w:autoSpaceDN w:val="0"/>
+        <w:adjustRightInd w:val="0"/>
+        <w:spacing w:after="0" w:line="240" w:lineRule="auto"/>
+        <w:jc w:val="both"/>
+        <w:rPr>
+          <w:rFonts w:eastAsia="ArialMT" w:cstheme="minorHAnsi"/>
+          <w:kern w:val="0"/>
+        </w:rPr>
+      </w:pPr>
+      <w:r>
+        <w:rPr>
+          <w:rFonts w:eastAsia="ArialMT" w:cstheme="minorHAnsi"/>
+          <w:kern w:val="0"/>
+        </w:rPr>
+        <w:t>Memoria Principal</w:t>
+      </w:r>
+    </w:p>
+    <w:p>
+      <w:pPr>
+        <w:autoSpaceDE w:val="0"/>
+        <w:autoSpaceDN w:val="0"/>
+        <w:adjustRightInd w:val="0"/>
+        <w:spacing w:after="0" w:line="240" w:lineRule="auto"/>
+        <w:jc w:val="both"/>
+        <w:rPr>
+          <w:rFonts w:eastAsia="ArialMT" w:cstheme="minorHAnsi"/>
+          <w:kern w:val="0"/>
+        </w:rPr>
+      </w:pPr>
+    </w:p>
+    <w:p>
+      <w:pPr>
+        <w:autoSpaceDE w:val="0"/>
+        <w:autoSpaceDN w:val="0"/>
+        <w:adjustRightInd w:val="0"/>
+        <w:spacing w:after="0" w:line="240" w:lineRule="auto"/>
+        <w:jc w:val="both"/>
+        <w:rPr>
+          <w:rFonts w:eastAsia="Arial-BoldMT" w:cstheme="minorHAnsi"/>
+          <w:b/>
+          <w:bCs/>
+          <w:kern w:val="0"/>
+        </w:rPr>
+      </w:pPr>
+      <w:r>
+        <w:rPr>
+          <w:rFonts w:eastAsia="Arial-BoldMT" w:cstheme="minorHAnsi"/>
+          <w:b/>
+          <w:bCs/>
+          <w:kern w:val="0"/>
+        </w:rPr>
+        <w:t>● Tecnología semiconductora</w:t>
+      </w:r>
+    </w:p>
+    <w:p>
+      <w:pPr>
+        <w:autoSpaceDE w:val="0"/>
+        <w:autoSpaceDN w:val="0"/>
+        <w:adjustRightInd w:val="0"/>
+        <w:spacing w:after="0" w:line="240" w:lineRule="auto"/>
+        <w:jc w:val="both"/>
+        <w:rPr>
+          <w:rFonts w:eastAsia="Arial-BoldMT" w:cstheme="minorHAnsi"/>
+          <w:b/>
+          <w:bCs/>
+          <w:kern w:val="0"/>
+        </w:rPr>
+      </w:pPr>
+      <w:r>
+        <w:rPr>
+          <w:rFonts w:eastAsia="Arial-BoldMT" w:cstheme="minorHAnsi"/>
+          <w:b/>
+          <w:bCs/>
+          <w:kern w:val="0"/>
+        </w:rPr>
+        <w:t>● Acceso por dirección</w:t>
+      </w:r>
+    </w:p>
+    <w:p>
+      <w:pPr>
+        <w:autoSpaceDE w:val="0"/>
+        <w:autoSpaceDN w:val="0"/>
+        <w:adjustRightInd w:val="0"/>
+        <w:spacing w:after="0" w:line="240" w:lineRule="auto"/>
+        <w:jc w:val="both"/>
+        <w:rPr>
+          <w:rFonts w:eastAsia="ArialMT" w:cstheme="minorHAnsi"/>
+          <w:kern w:val="0"/>
+        </w:rPr>
+      </w:pPr>
+      <w:r>
+        <w:rPr>
+          <w:rFonts w:eastAsia="ArialMT" w:cstheme="minorHAnsi"/>
+          <w:kern w:val="0"/>
+        </w:rPr>
+        <w:t>○ Principalmente de acceso</w:t>
+      </w:r>
+      <w:r>
+        <w:rPr>
+          <w:rFonts w:eastAsia="ArialMT" w:cstheme="minorHAnsi"/>
+          <w:kern w:val="0"/>
+        </w:rPr>
+        <w:t xml:space="preserve"> </w:t>
+      </w:r>
+      <w:r>
+        <w:rPr>
+          <w:rFonts w:eastAsia="ArialMT" w:cstheme="minorHAnsi"/>
+          <w:kern w:val="0"/>
+        </w:rPr>
+        <w:t>aleatorio</w:t>
+      </w:r>
+    </w:p>
+    <w:p>
+      <w:pPr>
+        <w:autoSpaceDE w:val="0"/>
+        <w:autoSpaceDN w:val="0"/>
+        <w:adjustRightInd w:val="0"/>
+        <w:spacing w:after="0" w:line="240" w:lineRule="auto"/>
+        <w:jc w:val="both"/>
+        <w:rPr>
+          <w:rFonts w:eastAsia="ArialMT" w:cstheme="minorHAnsi"/>
+          <w:kern w:val="0"/>
+        </w:rPr>
+      </w:pPr>
+      <w:r>
+        <w:rPr>
+          <w:rFonts w:eastAsia="Arial-BoldMT" w:cstheme="minorHAnsi"/>
+          <w:b/>
+          <w:bCs/>
+          <w:kern w:val="0"/>
+        </w:rPr>
+        <w:t xml:space="preserve">○ </w:t>
+      </w:r>
+      <w:r>
+        <w:rPr>
+          <w:rFonts w:eastAsia="ArialMT" w:cstheme="minorHAnsi"/>
+          <w:kern w:val="0"/>
+        </w:rPr>
+        <w:t>Pequeña parte de acceso</w:t>
+      </w:r>
+      <w:r>
+        <w:rPr>
+          <w:rFonts w:eastAsia="ArialMT" w:cstheme="minorHAnsi"/>
+          <w:kern w:val="0"/>
+        </w:rPr>
+        <w:t xml:space="preserve"> </w:t>
+      </w:r>
+      <w:r>
+        <w:rPr>
+          <w:rFonts w:eastAsia="ArialMT" w:cstheme="minorHAnsi"/>
+          <w:kern w:val="0"/>
+        </w:rPr>
+        <w:t>secuencial (STACK)</w:t>
+      </w:r>
+    </w:p>
+    <w:p>
+      <w:pPr>
+        <w:autoSpaceDE w:val="0"/>
+        <w:autoSpaceDN w:val="0"/>
+        <w:adjustRightInd w:val="0"/>
+        <w:spacing w:after="0" w:line="240" w:lineRule="auto"/>
+        <w:jc w:val="both"/>
+        <w:rPr>
+          <w:rFonts w:eastAsia="Arial-BoldMT" w:cstheme="minorHAnsi"/>
+          <w:b/>
+          <w:bCs/>
+          <w:kern w:val="0"/>
+        </w:rPr>
+      </w:pPr>
+      <w:r>
+        <w:rPr>
+          <w:rFonts w:eastAsia="Arial-BoldMT" w:cstheme="minorHAnsi"/>
+          <w:b/>
+          <w:bCs/>
+          <w:kern w:val="0"/>
+        </w:rPr>
+        <w:t>● Compuesta por</w:t>
+      </w:r>
+    </w:p>
+    <w:p>
+      <w:pPr>
+        <w:autoSpaceDE w:val="0"/>
+        <w:autoSpaceDN w:val="0"/>
+        <w:adjustRightInd w:val="0"/>
+        <w:spacing w:after="0" w:line="240" w:lineRule="auto"/>
+        <w:jc w:val="both"/>
+        <w:rPr>
+          <w:rFonts w:eastAsia="ArialMT" w:cstheme="minorHAnsi"/>
+          <w:kern w:val="0"/>
+        </w:rPr>
+      </w:pPr>
+      <w:r>
+        <w:rPr>
+          <w:rFonts w:eastAsia="Arial-BoldMT" w:cstheme="minorHAnsi"/>
+          <w:b/>
+          <w:bCs/>
+          <w:kern w:val="0"/>
+        </w:rPr>
+        <w:t xml:space="preserve">○ </w:t>
+      </w:r>
+      <w:r>
+        <w:rPr>
+          <w:rFonts w:eastAsia="ArialMT" w:cstheme="minorHAnsi"/>
+          <w:kern w:val="0"/>
+        </w:rPr>
+        <w:t>Lectura escritura (RW)</w:t>
+      </w:r>
+    </w:p>
+    <w:p>
+      <w:pPr>
+        <w:autoSpaceDE w:val="0"/>
+        <w:autoSpaceDN w:val="0"/>
+        <w:adjustRightInd w:val="0"/>
+        <w:spacing w:after="0" w:line="240" w:lineRule="auto"/>
+        <w:jc w:val="both"/>
+        <w:rPr>
+          <w:rFonts w:eastAsia="ArialMT" w:cstheme="minorHAnsi"/>
+          <w:kern w:val="0"/>
+        </w:rPr>
+      </w:pPr>
+      <w:r>
+        <w:rPr>
+          <w:rFonts w:eastAsia="Arial-BoldMT" w:cstheme="minorHAnsi"/>
+          <w:b/>
+          <w:bCs/>
+          <w:kern w:val="0"/>
+        </w:rPr>
+        <w:t xml:space="preserve">○ </w:t>
+      </w:r>
+      <w:r>
+        <w:rPr>
+          <w:rFonts w:eastAsia="ArialMT" w:cstheme="minorHAnsi"/>
+          <w:kern w:val="0"/>
+        </w:rPr>
+        <w:t>Sólo lectura (RO)</w:t>
+      </w:r>
+    </w:p>
+    <w:p>
+      <w:pPr>
+        <w:autoSpaceDE w:val="0"/>
+        <w:autoSpaceDN w:val="0"/>
+        <w:adjustRightInd w:val="0"/>
+        <w:spacing w:after="0" w:line="240" w:lineRule="auto"/>
+        <w:jc w:val="both"/>
+        <w:rPr>
+          <w:rFonts w:eastAsia="Arial-BoldMT" w:cstheme="minorHAnsi"/>
+          <w:b/>
+          <w:bCs/>
+          <w:kern w:val="0"/>
+        </w:rPr>
+      </w:pPr>
+      <w:r>
+        <w:rPr>
+          <w:rFonts w:eastAsia="Arial-BoldMT" w:cstheme="minorHAnsi"/>
+          <w:b/>
+          <w:bCs/>
+          <w:kern w:val="0"/>
+        </w:rPr>
+        <w:t>● Almacena datos y programas</w:t>
+      </w:r>
+    </w:p>
+    <w:p>
+      <w:pPr>
+        <w:autoSpaceDE w:val="0"/>
+        <w:autoSpaceDN w:val="0"/>
+        <w:adjustRightInd w:val="0"/>
+        <w:spacing w:after="0" w:line="240" w:lineRule="auto"/>
+        <w:jc w:val="both"/>
+        <w:rPr>
+          <w:rFonts w:eastAsia="Arial-BoldMT" w:cstheme="minorHAnsi"/>
+          <w:b/>
+          <w:bCs/>
+          <w:kern w:val="0"/>
+        </w:rPr>
+      </w:pPr>
+      <w:r>
+        <w:rPr>
+          <w:rFonts w:eastAsia="Arial-BoldMT" w:cstheme="minorHAnsi"/>
+          <w:b/>
+          <w:bCs/>
+          <w:kern w:val="0"/>
+        </w:rPr>
+        <w:t>● Forma parte de la arquitectura</w:t>
+      </w:r>
+    </w:p>
+    <w:p>
+      <w:pPr>
+        <w:autoSpaceDE w:val="0"/>
+        <w:autoSpaceDN w:val="0"/>
+        <w:adjustRightInd w:val="0"/>
+        <w:spacing w:after="0" w:line="240" w:lineRule="auto"/>
+        <w:jc w:val="both"/>
+        <w:rPr>
+          <w:rFonts w:eastAsia="Arial-BoldMT" w:cstheme="minorHAnsi"/>
+          <w:b/>
+          <w:bCs/>
+          <w:kern w:val="0"/>
+        </w:rPr>
+      </w:pPr>
+      <w:r>
+        <w:rPr>
+          <w:rFonts w:eastAsia="Arial-BoldMT" w:cstheme="minorHAnsi"/>
+          <w:b/>
+          <w:bCs/>
+          <w:kern w:val="0"/>
+        </w:rPr>
+        <w:lastRenderedPageBreak/>
+        <w:t>de programación de la máquina</w:t>
+      </w:r>
+    </w:p>
+    <w:p>
+      <w:pPr>
+        <w:autoSpaceDE w:val="0"/>
+        <w:autoSpaceDN w:val="0"/>
+        <w:adjustRightInd w:val="0"/>
+        <w:spacing w:after="0" w:line="240" w:lineRule="auto"/>
+        <w:jc w:val="both"/>
+        <w:rPr>
+          <w:rFonts w:eastAsia="ArialMT" w:cstheme="minorHAnsi"/>
+          <w:kern w:val="0"/>
+        </w:rPr>
+      </w:pPr>
+      <w:r>
+        <w:rPr>
+          <w:rFonts w:eastAsia="ArialMT" w:cstheme="minorHAnsi"/>
+          <w:kern w:val="0"/>
+        </w:rPr>
+        <w:t>(accesible al programador a</w:t>
+      </w:r>
+      <w:r>
+        <w:rPr>
+          <w:rFonts w:eastAsia="ArialMT" w:cstheme="minorHAnsi"/>
+          <w:kern w:val="0"/>
+        </w:rPr>
+        <w:t xml:space="preserve"> </w:t>
+      </w:r>
+      <w:r>
+        <w:rPr>
+          <w:rFonts w:eastAsia="ArialMT" w:cstheme="minorHAnsi"/>
+          <w:kern w:val="0"/>
+        </w:rPr>
+        <w:t>través de instrucciones)</w:t>
+      </w:r>
+    </w:p>
+    <w:p>
+      <w:pPr>
+        <w:autoSpaceDE w:val="0"/>
+        <w:autoSpaceDN w:val="0"/>
+        <w:adjustRightInd w:val="0"/>
+        <w:spacing w:after="0" w:line="240" w:lineRule="auto"/>
+        <w:jc w:val="both"/>
+        <w:rPr>
+          <w:rFonts w:eastAsia="ArialMT" w:cstheme="minorHAnsi"/>
+          <w:kern w:val="0"/>
+        </w:rPr>
+      </w:pPr>
+      <w:r>
+        <w:rPr>
+          <w:rFonts w:eastAsia="ArialMT" w:cstheme="minorHAnsi"/>
+          <w:kern w:val="0"/>
+        </w:rPr>
+        <w:t>○ Debe estar disponible en cantidad</w:t>
+      </w:r>
+      <w:r>
+        <w:rPr>
+          <w:rFonts w:eastAsia="ArialMT" w:cstheme="minorHAnsi"/>
+          <w:kern w:val="0"/>
+        </w:rPr>
+        <w:t xml:space="preserve"> </w:t>
+      </w:r>
+      <w:r>
+        <w:rPr>
+          <w:rFonts w:eastAsia="ArialMT" w:cstheme="minorHAnsi"/>
+          <w:kern w:val="0"/>
+        </w:rPr>
+        <w:t>suficiente para el programador</w:t>
+      </w:r>
+    </w:p>
+    <w:p>
+      <w:pPr>
+        <w:autoSpaceDE w:val="0"/>
+        <w:autoSpaceDN w:val="0"/>
+        <w:adjustRightInd w:val="0"/>
+        <w:spacing w:after="0" w:line="240" w:lineRule="auto"/>
+        <w:jc w:val="both"/>
+        <w:rPr>
+          <w:rFonts w:eastAsia="Arial-BoldMT" w:cstheme="minorHAnsi"/>
+          <w:b/>
+          <w:bCs/>
+          <w:kern w:val="0"/>
+        </w:rPr>
+      </w:pPr>
+      <w:r>
+        <w:rPr>
+          <w:rFonts w:eastAsia="Arial-BoldMT" w:cstheme="minorHAnsi"/>
+          <w:b/>
+          <w:bCs/>
+          <w:kern w:val="0"/>
+        </w:rPr>
+        <w:t>● Transferencias</w:t>
+      </w:r>
+    </w:p>
+    <w:p>
+      <w:pPr>
+        <w:autoSpaceDE w:val="0"/>
+        <w:autoSpaceDN w:val="0"/>
+        <w:adjustRightInd w:val="0"/>
+        <w:spacing w:after="0" w:line="240" w:lineRule="auto"/>
+        <w:jc w:val="both"/>
+        <w:rPr>
+          <w:rFonts w:eastAsia="ArialMT" w:cstheme="minorHAnsi"/>
+          <w:kern w:val="0"/>
+        </w:rPr>
+      </w:pPr>
+      <w:r>
+        <w:rPr>
+          <w:rFonts w:eastAsia="Arial-BoldMT" w:cstheme="minorHAnsi"/>
+          <w:b/>
+          <w:bCs/>
+          <w:kern w:val="0"/>
+        </w:rPr>
+        <w:t xml:space="preserve">○ </w:t>
+      </w:r>
+      <w:r>
+        <w:rPr>
+          <w:rFonts w:eastAsia="ArialMT" w:cstheme="minorHAnsi"/>
+          <w:kern w:val="0"/>
+        </w:rPr>
+        <w:t>Hacia la CPU se realiza por</w:t>
+      </w:r>
+      <w:r>
+        <w:rPr>
+          <w:rFonts w:eastAsia="ArialMT" w:cstheme="minorHAnsi"/>
+          <w:kern w:val="0"/>
+        </w:rPr>
+        <w:t xml:space="preserve"> </w:t>
+      </w:r>
+      <w:r>
+        <w:rPr>
+          <w:rFonts w:eastAsia="ArialMT" w:cstheme="minorHAnsi"/>
+          <w:kern w:val="0"/>
+        </w:rPr>
+        <w:t>palabra</w:t>
+      </w:r>
+    </w:p>
+    <w:p>
+      <w:pPr>
+        <w:autoSpaceDE w:val="0"/>
+        <w:autoSpaceDN w:val="0"/>
+        <w:adjustRightInd w:val="0"/>
+        <w:spacing w:after="0" w:line="240" w:lineRule="auto"/>
+        <w:jc w:val="both"/>
+        <w:rPr>
+          <w:rFonts w:eastAsia="ArialMT" w:cstheme="minorHAnsi"/>
+          <w:kern w:val="0"/>
+        </w:rPr>
+      </w:pPr>
+      <w:r>
+        <w:rPr>
+          <w:rFonts w:eastAsia="Arial-BoldMT" w:cstheme="minorHAnsi"/>
+          <w:b/>
+          <w:bCs/>
+          <w:kern w:val="0"/>
+        </w:rPr>
+        <w:t xml:space="preserve">○ </w:t>
+      </w:r>
+      <w:r>
+        <w:rPr>
+          <w:rFonts w:eastAsia="ArialMT" w:cstheme="minorHAnsi"/>
+          <w:kern w:val="0"/>
+        </w:rPr>
+        <w:t>Hacia otra jerarquía de</w:t>
+      </w:r>
+      <w:r>
+        <w:rPr>
+          <w:rFonts w:eastAsia="ArialMT" w:cstheme="minorHAnsi"/>
+          <w:kern w:val="0"/>
+        </w:rPr>
+        <w:t xml:space="preserve"> </w:t>
+      </w:r>
+      <w:r>
+        <w:rPr>
+          <w:rFonts w:eastAsia="ArialMT" w:cstheme="minorHAnsi"/>
+          <w:kern w:val="0"/>
+        </w:rPr>
+        <w:t>memoria se realiza por bloques</w:t>
+      </w:r>
+      <w:r>
+        <w:rPr>
+          <w:rFonts w:eastAsia="ArialMT" w:cstheme="minorHAnsi"/>
+          <w:kern w:val="0"/>
+        </w:rPr>
+        <w:t xml:space="preserve"> </w:t>
+      </w:r>
+      <w:r>
+        <w:rPr>
+          <w:rFonts w:eastAsia="ArialMT" w:cstheme="minorHAnsi"/>
+          <w:kern w:val="0"/>
+        </w:rPr>
+        <w:t>(conjunto de palabras)</w:t>
+      </w:r>
+      <w:r>
+        <w:rPr>
+          <w:rFonts w:eastAsia="ArialMT" w:cstheme="minorHAnsi"/>
+          <w:kern w:val="0"/>
+        </w:rPr>
+        <w:t xml:space="preserve"> </w:t>
+      </w:r>
+      <w:r>
+        <w:rPr>
+          <w:rFonts w:eastAsia="ArialMT" w:cstheme="minorHAnsi"/>
+          <w:kern w:val="0"/>
+        </w:rPr>
+        <w:t>controlada por hardware</w:t>
+      </w:r>
+    </w:p>
+    <w:p>
+      <w:pPr>
+        <w:autoSpaceDE w:val="0"/>
+        <w:autoSpaceDN w:val="0"/>
+        <w:adjustRightInd w:val="0"/>
+        <w:spacing w:after="0" w:line="240" w:lineRule="auto"/>
+        <w:jc w:val="both"/>
+        <w:rPr>
+          <w:rFonts w:eastAsia="ArialMT" w:cstheme="minorHAnsi"/>
+          <w:kern w:val="0"/>
+        </w:rPr>
+      </w:pPr>
+    </w:p>
+    <w:p>
+      <w:pPr>
+        <w:autoSpaceDE w:val="0"/>
+        <w:autoSpaceDN w:val="0"/>
+        <w:adjustRightInd w:val="0"/>
+        <w:spacing w:after="0" w:line="240" w:lineRule="auto"/>
+        <w:jc w:val="both"/>
+        <w:rPr>
+          <w:rFonts w:eastAsia="ArialMT" w:cstheme="minorHAnsi"/>
+          <w:kern w:val="0"/>
+        </w:rPr>
+      </w:pPr>
+      <w:r>
+        <w:rPr>
+          <w:rFonts w:eastAsia="ArialMT" w:cstheme="minorHAnsi"/>
+          <w:kern w:val="0"/>
+        </w:rPr>
+        <w:t>La memoria principal almacena palabras. Una</w:t>
+      </w:r>
+      <w:r>
+        <w:rPr>
+          <w:rFonts w:eastAsia="ArialMT" w:cstheme="minorHAnsi"/>
+          <w:kern w:val="0"/>
+        </w:rPr>
+        <w:t xml:space="preserve"> </w:t>
+      </w:r>
+      <w:r>
+        <w:rPr>
+          <w:rFonts w:eastAsia="ArialMT" w:cstheme="minorHAnsi"/>
+          <w:kern w:val="0"/>
+        </w:rPr>
+        <w:t>palabra se puede definir como la cantidad de bits</w:t>
+      </w:r>
+      <w:r>
+        <w:rPr>
+          <w:rFonts w:eastAsia="ArialMT" w:cstheme="minorHAnsi"/>
+          <w:kern w:val="0"/>
+        </w:rPr>
+        <w:t xml:space="preserve"> </w:t>
+      </w:r>
+      <w:r>
+        <w:rPr>
+          <w:rFonts w:eastAsia="ArialMT" w:cstheme="minorHAnsi"/>
+          <w:kern w:val="0"/>
+        </w:rPr>
+        <w:t>que pueden ser manejados simultáneamente. La</w:t>
+      </w:r>
+      <w:r>
+        <w:rPr>
+          <w:rFonts w:eastAsia="ArialMT" w:cstheme="minorHAnsi"/>
+          <w:kern w:val="0"/>
+        </w:rPr>
+        <w:t xml:space="preserve"> </w:t>
+      </w:r>
+      <w:r>
+        <w:rPr>
+          <w:rFonts w:eastAsia="ArialMT" w:cstheme="minorHAnsi"/>
+          <w:kern w:val="0"/>
+        </w:rPr>
+        <w:t>memoria principal, además, puede ser</w:t>
+      </w:r>
+      <w:r>
+        <w:rPr>
+          <w:rFonts w:eastAsia="ArialMT" w:cstheme="minorHAnsi"/>
+          <w:kern w:val="0"/>
+        </w:rPr>
+        <w:t xml:space="preserve"> </w:t>
+      </w:r>
+      <w:r>
+        <w:rPr>
+          <w:rFonts w:eastAsia="ArialMT" w:cstheme="minorHAnsi"/>
+          <w:kern w:val="0"/>
+        </w:rPr>
+        <w:t xml:space="preserve">considerada como un </w:t>
+      </w:r>
+      <w:r>
+        <w:rPr>
+          <w:rFonts w:eastAsia="Arial-BoldMT" w:cstheme="minorHAnsi"/>
+          <w:b/>
+          <w:bCs/>
+          <w:kern w:val="0"/>
+        </w:rPr>
+        <w:t>vector de registros</w:t>
+      </w:r>
+      <w:r>
+        <w:rPr>
+          <w:rFonts w:eastAsia="ArialMT" w:cstheme="minorHAnsi"/>
+          <w:kern w:val="0"/>
+        </w:rPr>
+        <w:t>, al</w:t>
+      </w:r>
+      <w:r>
+        <w:rPr>
+          <w:rFonts w:eastAsia="ArialMT" w:cstheme="minorHAnsi"/>
+          <w:kern w:val="0"/>
+        </w:rPr>
+        <w:t xml:space="preserve"> </w:t>
+      </w:r>
+      <w:r>
+        <w:rPr>
+          <w:rFonts w:eastAsia="ArialMT" w:cstheme="minorHAnsi"/>
+          <w:kern w:val="0"/>
+        </w:rPr>
+        <w:t>que accedemos indicando el subíndice</w:t>
+      </w:r>
+      <w:r>
+        <w:rPr>
+          <w:rFonts w:eastAsia="ArialMT" w:cstheme="minorHAnsi"/>
+          <w:kern w:val="0"/>
+        </w:rPr>
+        <w:t xml:space="preserve"> </w:t>
+      </w:r>
+      <w:r>
+        <w:rPr>
+          <w:rFonts w:eastAsia="ArialMT" w:cstheme="minorHAnsi"/>
+          <w:kern w:val="0"/>
+        </w:rPr>
+        <w:t>(dirección) de cada posición dentro de ella.</w:t>
+      </w:r>
+    </w:p>
+    <w:p>
+      <w:pPr>
+        <w:autoSpaceDE w:val="0"/>
+        <w:autoSpaceDN w:val="0"/>
+        <w:adjustRightInd w:val="0"/>
+        <w:spacing w:after="0" w:line="240" w:lineRule="auto"/>
+        <w:jc w:val="both"/>
+        <w:rPr>
+          <w:rFonts w:eastAsia="ArialMT" w:cstheme="minorHAnsi"/>
+          <w:kern w:val="0"/>
+        </w:rPr>
+      </w:pPr>
+      <w:r>
+        <w:rPr>
+          <w:rFonts w:eastAsia="ArialMT" w:cstheme="minorHAnsi"/>
+          <w:kern w:val="0"/>
+        </w:rPr>
+        <w:t>La cantidad de líneas del bus de direcciones indica que la cantidad de “registros” o posiciones que se pueden direccionar son 2^n. El bus de control indica si el acceso es para realizar lectura o escritura. Y el bus de datos es para transferir datos hacia y desde la memoria principal. La cantidad de líneas del bus de datos indica el tamaño de palabra de memoria. Ej: un bus de datos de 16 bits indica que una palabra de memoria tiene 16 bits (para los casos de Load Word, aunque sabemos que se direcciona al byte).</w:t>
+      </w:r>
+    </w:p>
+    <w:p>
+      <w:pPr>
+        <w:autoSpaceDE w:val="0"/>
+        <w:autoSpaceDN w:val="0"/>
+        <w:adjustRightInd w:val="0"/>
+        <w:spacing w:after="0" w:line="240" w:lineRule="auto"/>
+        <w:jc w:val="both"/>
+        <w:rPr>
+          <w:rFonts w:eastAsia="ArialMT" w:cstheme="minorHAnsi"/>
+          <w:kern w:val="0"/>
+        </w:rPr>
+      </w:pPr>
+    </w:p>
+    <w:p>
+      <w:pPr>
+        <w:autoSpaceDE w:val="0"/>
+        <w:autoSpaceDN w:val="0"/>
+        <w:adjustRightInd w:val="0"/>
+        <w:spacing w:after="0" w:line="240" w:lineRule="auto"/>
+        <w:jc w:val="both"/>
+        <w:rPr>
+          <w:rFonts w:eastAsia="ArialMT" w:cstheme="minorHAnsi"/>
+          <w:kern w:val="0"/>
+        </w:rPr>
+      </w:pPr>
+      <w:r>
+        <w:rPr>
+          <w:rFonts w:eastAsia="ArialMT" w:cstheme="minorHAnsi"/>
+          <w:kern w:val="0"/>
+        </w:rPr>
+        <w:t>Ver ppt desde pág 72 a 79 para temas Multiplexado y calculo cant de circuitos integrados</w:t>
+      </w:r>
+    </w:p>
+    <w:p>
+      <w:pPr>
+        <w:autoSpaceDE w:val="0"/>
+        <w:autoSpaceDN w:val="0"/>
+        <w:adjustRightInd w:val="0"/>
+        <w:spacing w:after="0" w:line="240" w:lineRule="auto"/>
+        <w:jc w:val="both"/>
+        <w:rPr>
+          <w:rFonts w:eastAsia="ArialMT" w:cstheme="minorHAnsi"/>
           <w:kern w:val="0"/>
         </w:rPr>
       </w:pPr>

</xml_diff>